<commit_message>
docx and terraform code
</commit_message>
<xml_diff>
--- a/Homework No.20 Terraform/Homework No. 20 Terraform exercise.docx
+++ b/Homework No.20 Terraform/Homework No. 20 Terraform exercise.docx
@@ -4660,7 +4660,7 @@
           <w:b/>
           <w:bCs/>
         </w:rPr>
-        <w:t xml:space="preserve"> First the version of the provider is older and second the restore policy goes with mandatori block with delete_retention_policy</w:t>
+        <w:t xml:space="preserve"> First the version of the provider is older and second the restore policy goes with mandatori block delete_retention_policy</w:t>
       </w:r>
     </w:p>
     <w:p>
@@ -7873,6 +7873,7 @@
     <w:p>
       <w:pPr>
         <w:pStyle w:val="Default"/>
+        <w:ind w:left="720" w:firstLine="720"/>
         <w:rPr>
           <w:rFonts w:ascii="Times New Roman" w:hAnsi="Times New Roman" w:cs="Times New Roman"/>
           <w:b/>
@@ -7943,7 +7944,31 @@
         <w:rPr>
           <w:rFonts w:ascii="Times New Roman" w:hAnsi="Times New Roman" w:cs="Times New Roman"/>
         </w:rPr>
-        <w:t xml:space="preserve"> How many resources do you have on your subscription? (To list all resources, type “All resources” in the search bar on the top in Azure Portal) </w:t>
+        <w:t xml:space="preserve"> How many resources do you have on your subscription? (To list all resources, type “All resources” in the search bar on the top in Azure Portal)</w:t>
+      </w:r>
+      <w:r>
+        <w:rPr>
+          <w:rFonts w:ascii="Times New Roman" w:hAnsi="Times New Roman" w:cs="Times New Roman"/>
+          <w:b/>
+          <w:bCs/>
+        </w:rPr>
+        <w:t xml:space="preserve"> </w:t>
+      </w:r>
+      <w:r>
+        <w:rPr>
+          <w:rFonts w:ascii="Times New Roman" w:hAnsi="Times New Roman" w:cs="Times New Roman"/>
+          <w:b/>
+          <w:bCs/>
+        </w:rPr>
+        <w:t>2</w:t>
+      </w:r>
+      <w:r>
+        <w:rPr>
+          <w:rFonts w:ascii="Times New Roman" w:hAnsi="Times New Roman" w:cs="Times New Roman"/>
+          <w:b/>
+          <w:bCs/>
+        </w:rPr>
+        <w:t xml:space="preserve"> SA and RG</w:t>
       </w:r>
     </w:p>
     <w:p>
@@ -8023,7 +8048,23 @@
           <w:b/>
           <w:bCs/>
         </w:rPr>
-        <w:t>Random string is created for the name of the resources. We are not giving names for the resources, they are randomly given.</w:t>
+        <w:t>Random string is created for the name of the resources. We are not giving names for the resources, they are randomly given</w:t>
+      </w:r>
+      <w:r>
+        <w:rPr>
+          <w:rFonts w:ascii="Times New Roman" w:hAnsi="Times New Roman" w:cs="Times New Roman"/>
+          <w:b/>
+          <w:bCs/>
+        </w:rPr>
+        <w:t xml:space="preserve"> in every different running of terraform plan</w:t>
+      </w:r>
+      <w:r>
+        <w:rPr>
+          <w:rFonts w:ascii="Times New Roman" w:hAnsi="Times New Roman" w:cs="Times New Roman"/>
+          <w:b/>
+          <w:bCs/>
+        </w:rPr>
+        <w:t>.</w:t>
       </w:r>
     </w:p>
     <w:p>
@@ -8708,22 +8749,10 @@
     <w:p>
       <w:pPr>
         <w:pStyle w:val="Default"/>
-        <w:rPr>
-          <w:rFonts w:ascii="Times New Roman" w:hAnsi="Times New Roman" w:cs="Times New Roman"/>
-        </w:rPr>
-      </w:pPr>
-    </w:p>
-    <w:p>
-      <w:pPr>
-        <w:pStyle w:val="Default"/>
-        <w:rPr>
-          <w:rFonts w:ascii="Times New Roman" w:hAnsi="Times New Roman" w:cs="Times New Roman"/>
-        </w:rPr>
-      </w:pPr>
-    </w:p>
-    <w:p>
-      <w:pPr>
-        <w:pStyle w:val="Default"/>
+        <w:numPr>
+          <w:ilvl w:val="0"/>
+          <w:numId w:val="4"/>
+        </w:numPr>
         <w:rPr>
           <w:rFonts w:ascii="Times New Roman" w:hAnsi="Times New Roman" w:cs="Times New Roman"/>
           <w:b/>
@@ -8734,7 +8763,7 @@
         <w:rPr>
           <w:rFonts w:ascii="Times New Roman" w:hAnsi="Times New Roman" w:cs="Times New Roman"/>
         </w:rPr>
-        <w:t>• How many variables do we have defined, and which are they</w:t>
+        <w:t>How many variables do we have defined, and which are they</w:t>
       </w:r>
       <w:r>
         <w:rPr>
@@ -8756,6 +8785,10 @@
     <w:p>
       <w:pPr>
         <w:pStyle w:val="Default"/>
+        <w:numPr>
+          <w:ilvl w:val="0"/>
+          <w:numId w:val="4"/>
+        </w:numPr>
         <w:spacing w:after="40"/>
         <w:rPr>
           <w:rFonts w:ascii="Times New Roman" w:hAnsi="Times New Roman" w:cs="Times New Roman"/>
@@ -8765,7 +8798,7 @@
         <w:rPr>
           <w:rFonts w:ascii="Times New Roman" w:hAnsi="Times New Roman" w:cs="Times New Roman"/>
         </w:rPr>
-        <w:t>• Why did terraform asked us to input a value only for the my_name variable?</w:t>
+        <w:t>Why did terraform asked us to input a value only for the my_name variable?</w:t>
       </w:r>
     </w:p>
     <w:p>
@@ -8904,36 +8937,80 @@
           <w:i/>
           <w:iCs/>
         </w:rPr>
+        <w:t>1.7.2</w:t>
+      </w:r>
+      <w:r>
+        <w:rPr>
+          <w:rFonts w:ascii="Times New Roman" w:hAnsi="Times New Roman" w:cs="Times New Roman"/>
+        </w:rPr>
+        <w:t xml:space="preserve">. Define the value of the my_name variable inside the inputs.tfvars file like bellow: </w:t>
+      </w:r>
+    </w:p>
+    <w:p>
+      <w:pPr>
+        <w:shd w:val="clear" w:color="auto" w:fill="F5F5F5"/>
+        <w:spacing w:after="0" w:line="285" w:lineRule="atLeast"/>
+        <w:rPr>
+          <w:rFonts w:ascii="Consolas" w:eastAsia="Times New Roman" w:hAnsi="Consolas" w:cs="Times New Roman"/>
+          <w:color w:val="333333"/>
+          <w:sz w:val="21"/>
+          <w:szCs w:val="21"/>
+        </w:rPr>
+      </w:pPr>
+      <w:r>
+        <w:rPr>
+          <w:rFonts w:ascii="Consolas" w:eastAsia="Times New Roman" w:hAnsi="Consolas" w:cs="Times New Roman"/>
+          <w:color w:val="333333"/>
+          <w:sz w:val="21"/>
+          <w:szCs w:val="21"/>
+        </w:rPr>
         <w:lastRenderedPageBreak/>
-        <w:t>1.7.2</w:t>
-      </w:r>
-      <w:r>
-        <w:rPr>
-          <w:rFonts w:ascii="Times New Roman" w:hAnsi="Times New Roman" w:cs="Times New Roman"/>
-        </w:rPr>
-        <w:t xml:space="preserve">. Define the value of the my_name variable inside the inputs.tfvars file like bellow: </w:t>
-      </w:r>
-    </w:p>
-    <w:p>
-      <w:pPr>
-        <w:pStyle w:val="Default"/>
-        <w:rPr>
-          <w:rFonts w:ascii="Times New Roman" w:hAnsi="Times New Roman" w:cs="Times New Roman"/>
-        </w:rPr>
-      </w:pPr>
-      <w:r>
-        <w:rPr>
-          <w:rFonts w:ascii="Times New Roman" w:hAnsi="Times New Roman" w:cs="Times New Roman"/>
-          <w:color w:val="9CDCFD"/>
-        </w:rPr>
         <w:t xml:space="preserve">my_name </w:t>
       </w:r>
       <w:r>
         <w:rPr>
-          <w:rFonts w:ascii="Times New Roman" w:hAnsi="Times New Roman" w:cs="Times New Roman"/>
-          <w:color w:val="D3D3D3"/>
-        </w:rPr>
-        <w:t xml:space="preserve">= &lt;add_your_name_with_lower_letter_in_quotes&gt; </w:t>
+          <w:rFonts w:ascii="Consolas" w:eastAsia="Times New Roman" w:hAnsi="Consolas" w:cs="Times New Roman"/>
+          <w:color w:val="777777"/>
+          <w:sz w:val="21"/>
+          <w:szCs w:val="21"/>
+        </w:rPr>
+        <w:t>=</w:t>
+      </w:r>
+      <w:r>
+        <w:rPr>
+          <w:rFonts w:ascii="Consolas" w:eastAsia="Times New Roman" w:hAnsi="Consolas" w:cs="Times New Roman"/>
+          <w:color w:val="333333"/>
+          <w:sz w:val="21"/>
+          <w:szCs w:val="21"/>
+        </w:rPr>
+        <w:t xml:space="preserve"> </w:t>
+      </w:r>
+      <w:r>
+        <w:rPr>
+          <w:rFonts w:ascii="Consolas" w:eastAsia="Times New Roman" w:hAnsi="Consolas" w:cs="Times New Roman"/>
+          <w:color w:val="777777"/>
+          <w:sz w:val="21"/>
+          <w:szCs w:val="21"/>
+        </w:rPr>
+        <w:t>"</w:t>
+      </w:r>
+      <w:r>
+        <w:rPr>
+          <w:rFonts w:ascii="Consolas" w:eastAsia="Times New Roman" w:hAnsi="Consolas" w:cs="Times New Roman"/>
+          <w:color w:val="448C27"/>
+          <w:sz w:val="21"/>
+          <w:szCs w:val="21"/>
+        </w:rPr>
+        <w:t>Sara</w:t>
+      </w:r>
+      <w:r>
+        <w:rPr>
+          <w:rFonts w:ascii="Consolas" w:eastAsia="Times New Roman" w:hAnsi="Consolas" w:cs="Times New Roman"/>
+          <w:color w:val="777777"/>
+          <w:sz w:val="21"/>
+          <w:szCs w:val="21"/>
+        </w:rPr>
+        <w:t>"</w:t>
       </w:r>
     </w:p>
     <w:p>
@@ -9120,148 +9197,260 @@
     </w:p>
     <w:p>
       <w:pPr>
-        <w:pStyle w:val="Default"/>
-        <w:rPr>
-          <w:rFonts w:ascii="Times New Roman" w:hAnsi="Times New Roman" w:cs="Times New Roman"/>
-          <w:color w:val="4EC8AF"/>
-        </w:rPr>
-      </w:pPr>
-      <w:r>
-        <w:rPr>
-          <w:rFonts w:ascii="Times New Roman" w:hAnsi="Times New Roman" w:cs="Times New Roman"/>
-          <w:color w:val="4EC8AF"/>
-        </w:rPr>
-        <w:t xml:space="preserve">locals { </w:t>
-      </w:r>
-    </w:p>
-    <w:p>
-      <w:pPr>
-        <w:pStyle w:val="Default"/>
-        <w:rPr>
-          <w:rFonts w:ascii="Times New Roman" w:hAnsi="Times New Roman" w:cs="Times New Roman"/>
-        </w:rPr>
-      </w:pPr>
-      <w:r>
-        <w:rPr>
-          <w:rFonts w:ascii="Times New Roman" w:hAnsi="Times New Roman" w:cs="Times New Roman"/>
-          <w:color w:val="9CDCFD"/>
-        </w:rPr>
-        <w:t xml:space="preserve">resource_prefix </w:t>
-      </w:r>
-      <w:r>
-        <w:rPr>
-          <w:rFonts w:ascii="Times New Roman" w:hAnsi="Times New Roman" w:cs="Times New Roman"/>
-          <w:color w:val="D3D3D3"/>
-        </w:rPr>
-        <w:t xml:space="preserve">= </w:t>
-      </w:r>
-      <w:r>
-        <w:rPr>
-          <w:rFonts w:ascii="Times New Roman" w:hAnsi="Times New Roman" w:cs="Times New Roman"/>
-          <w:color w:val="CE9178"/>
-        </w:rPr>
-        <w:t>"</w:t>
-      </w:r>
-      <w:r>
-        <w:rPr>
-          <w:rFonts w:ascii="Times New Roman" w:hAnsi="Times New Roman" w:cs="Times New Roman"/>
-          <w:color w:val="559CD5"/>
-        </w:rPr>
-        <w:t>${</w:t>
-      </w:r>
-      <w:r>
-        <w:rPr>
-          <w:rFonts w:ascii="Times New Roman" w:hAnsi="Times New Roman" w:cs="Times New Roman"/>
-          <w:color w:val="9CDCFD"/>
+        <w:shd w:val="clear" w:color="auto" w:fill="F5F5F5"/>
+        <w:spacing w:after="0" w:line="285" w:lineRule="atLeast"/>
+        <w:rPr>
+          <w:rFonts w:ascii="Consolas" w:eastAsia="Times New Roman" w:hAnsi="Consolas" w:cs="Times New Roman"/>
+          <w:color w:val="333333"/>
+          <w:sz w:val="21"/>
+          <w:szCs w:val="21"/>
+        </w:rPr>
+      </w:pPr>
+      <w:r>
+        <w:rPr>
+          <w:rFonts w:ascii="Consolas" w:eastAsia="Times New Roman" w:hAnsi="Consolas" w:cs="Times New Roman"/>
+          <w:color w:val="4B69C6"/>
+          <w:sz w:val="21"/>
+          <w:szCs w:val="21"/>
+        </w:rPr>
+        <w:t>locals</w:t>
+      </w:r>
+      <w:r>
+        <w:rPr>
+          <w:rFonts w:ascii="Consolas" w:eastAsia="Times New Roman" w:hAnsi="Consolas" w:cs="Times New Roman"/>
+          <w:color w:val="333333"/>
+          <w:sz w:val="21"/>
+          <w:szCs w:val="21"/>
+        </w:rPr>
+        <w:t xml:space="preserve"> </w:t>
+      </w:r>
+      <w:r>
+        <w:rPr>
+          <w:rFonts w:ascii="Consolas" w:eastAsia="Times New Roman" w:hAnsi="Consolas" w:cs="Times New Roman"/>
+          <w:color w:val="777777"/>
+          <w:sz w:val="21"/>
+          <w:szCs w:val="21"/>
+        </w:rPr>
+        <w:t>{</w:t>
+      </w:r>
+      <w:r>
+        <w:rPr>
+          <w:rFonts w:ascii="Consolas" w:eastAsia="Times New Roman" w:hAnsi="Consolas" w:cs="Times New Roman"/>
+          <w:color w:val="333333"/>
+          <w:sz w:val="21"/>
+          <w:szCs w:val="21"/>
+        </w:rPr>
+        <w:t xml:space="preserve"> </w:t>
+      </w:r>
+    </w:p>
+    <w:p>
+      <w:pPr>
+        <w:shd w:val="clear" w:color="auto" w:fill="F5F5F5"/>
+        <w:spacing w:after="0" w:line="285" w:lineRule="atLeast"/>
+        <w:rPr>
+          <w:rFonts w:ascii="Consolas" w:eastAsia="Times New Roman" w:hAnsi="Consolas" w:cs="Times New Roman"/>
+          <w:color w:val="333333"/>
+          <w:sz w:val="21"/>
+          <w:szCs w:val="21"/>
+        </w:rPr>
+      </w:pPr>
+      <w:r>
+        <w:rPr>
+          <w:rFonts w:ascii="Consolas" w:eastAsia="Times New Roman" w:hAnsi="Consolas" w:cs="Times New Roman"/>
+          <w:color w:val="333333"/>
+          <w:sz w:val="21"/>
+          <w:szCs w:val="21"/>
+        </w:rPr>
+        <w:t xml:space="preserve">  </w:t>
+      </w:r>
+      <w:r>
+        <w:rPr>
+          <w:rFonts w:ascii="Consolas" w:eastAsia="Times New Roman" w:hAnsi="Consolas" w:cs="Times New Roman"/>
+          <w:color w:val="7A3E9D"/>
+          <w:sz w:val="21"/>
+          <w:szCs w:val="21"/>
+        </w:rPr>
+        <w:t>resource_prefix</w:t>
+      </w:r>
+      <w:r>
+        <w:rPr>
+          <w:rFonts w:ascii="Consolas" w:eastAsia="Times New Roman" w:hAnsi="Consolas" w:cs="Times New Roman"/>
+          <w:color w:val="333333"/>
+          <w:sz w:val="21"/>
+          <w:szCs w:val="21"/>
+        </w:rPr>
+        <w:t xml:space="preserve"> </w:t>
+      </w:r>
+      <w:r>
+        <w:rPr>
+          <w:rFonts w:ascii="Consolas" w:eastAsia="Times New Roman" w:hAnsi="Consolas" w:cs="Times New Roman"/>
+          <w:color w:val="777777"/>
+          <w:sz w:val="21"/>
+          <w:szCs w:val="21"/>
+        </w:rPr>
+        <w:t>=</w:t>
+      </w:r>
+      <w:r>
+        <w:rPr>
+          <w:rFonts w:ascii="Consolas" w:eastAsia="Times New Roman" w:hAnsi="Consolas" w:cs="Times New Roman"/>
+          <w:color w:val="333333"/>
+          <w:sz w:val="21"/>
+          <w:szCs w:val="21"/>
+        </w:rPr>
+        <w:t xml:space="preserve"> </w:t>
+      </w:r>
+      <w:r>
+        <w:rPr>
+          <w:rFonts w:ascii="Consolas" w:eastAsia="Times New Roman" w:hAnsi="Consolas" w:cs="Times New Roman"/>
+          <w:color w:val="777777"/>
+          <w:sz w:val="21"/>
+          <w:szCs w:val="21"/>
+        </w:rPr>
+        <w:t>"${</w:t>
+      </w:r>
+      <w:r>
+        <w:rPr>
+          <w:rFonts w:ascii="Consolas" w:eastAsia="Times New Roman" w:hAnsi="Consolas" w:cs="Times New Roman"/>
+          <w:b/>
+          <w:bCs/>
+          <w:color w:val="7A3E9D"/>
+          <w:sz w:val="21"/>
+          <w:szCs w:val="21"/>
         </w:rPr>
         <w:t>var</w:t>
       </w:r>
       <w:r>
         <w:rPr>
-          <w:rFonts w:ascii="Times New Roman" w:hAnsi="Times New Roman" w:cs="Times New Roman"/>
-          <w:color w:val="D3D3D3"/>
+          <w:rFonts w:ascii="Consolas" w:eastAsia="Times New Roman" w:hAnsi="Consolas" w:cs="Times New Roman"/>
+          <w:color w:val="777777"/>
+          <w:sz w:val="21"/>
+          <w:szCs w:val="21"/>
         </w:rPr>
         <w:t>.</w:t>
       </w:r>
       <w:r>
         <w:rPr>
-          <w:rFonts w:ascii="Times New Roman" w:hAnsi="Times New Roman" w:cs="Times New Roman"/>
-          <w:color w:val="9CDCFD"/>
+          <w:rFonts w:ascii="Consolas" w:eastAsia="Times New Roman" w:hAnsi="Consolas" w:cs="Times New Roman"/>
+          <w:color w:val="7A3E9D"/>
+          <w:sz w:val="21"/>
+          <w:szCs w:val="21"/>
         </w:rPr>
         <w:t>my_name</w:t>
       </w:r>
       <w:r>
         <w:rPr>
-          <w:rFonts w:ascii="Times New Roman" w:hAnsi="Times New Roman" w:cs="Times New Roman"/>
-          <w:color w:val="559CD5"/>
+          <w:rFonts w:ascii="Consolas" w:eastAsia="Times New Roman" w:hAnsi="Consolas" w:cs="Times New Roman"/>
+          <w:color w:val="777777"/>
+          <w:sz w:val="21"/>
+          <w:szCs w:val="21"/>
         </w:rPr>
         <w:t>}${</w:t>
       </w:r>
       <w:r>
         <w:rPr>
-          <w:rFonts w:ascii="Times New Roman" w:hAnsi="Times New Roman" w:cs="Times New Roman"/>
-          <w:color w:val="9CDCFD"/>
+          <w:rFonts w:ascii="Consolas" w:eastAsia="Times New Roman" w:hAnsi="Consolas" w:cs="Times New Roman"/>
+          <w:color w:val="333333"/>
+          <w:sz w:val="21"/>
+          <w:szCs w:val="21"/>
         </w:rPr>
         <w:t>random_string</w:t>
       </w:r>
       <w:r>
         <w:rPr>
-          <w:rFonts w:ascii="Times New Roman" w:hAnsi="Times New Roman" w:cs="Times New Roman"/>
-          <w:color w:val="D3D3D3"/>
+          <w:rFonts w:ascii="Consolas" w:eastAsia="Times New Roman" w:hAnsi="Consolas" w:cs="Times New Roman"/>
+          <w:color w:val="777777"/>
+          <w:sz w:val="21"/>
+          <w:szCs w:val="21"/>
         </w:rPr>
         <w:t>.</w:t>
       </w:r>
       <w:r>
         <w:rPr>
-          <w:rFonts w:ascii="Times New Roman" w:hAnsi="Times New Roman" w:cs="Times New Roman"/>
-          <w:color w:val="9CDCFD"/>
+          <w:rFonts w:ascii="Consolas" w:eastAsia="Times New Roman" w:hAnsi="Consolas" w:cs="Times New Roman"/>
+          <w:color w:val="333333"/>
+          <w:sz w:val="21"/>
+          <w:szCs w:val="21"/>
         </w:rPr>
         <w:t>random</w:t>
       </w:r>
       <w:r>
         <w:rPr>
-          <w:rFonts w:ascii="Times New Roman" w:hAnsi="Times New Roman" w:cs="Times New Roman"/>
-          <w:color w:val="D3D3D3"/>
+          <w:rFonts w:ascii="Consolas" w:eastAsia="Times New Roman" w:hAnsi="Consolas" w:cs="Times New Roman"/>
+          <w:color w:val="777777"/>
+          <w:sz w:val="21"/>
+          <w:szCs w:val="21"/>
         </w:rPr>
         <w:t>.</w:t>
       </w:r>
       <w:r>
         <w:rPr>
-          <w:rFonts w:ascii="Times New Roman" w:hAnsi="Times New Roman" w:cs="Times New Roman"/>
-          <w:color w:val="9CDCFD"/>
+          <w:rFonts w:ascii="Consolas" w:eastAsia="Times New Roman" w:hAnsi="Consolas" w:cs="Times New Roman"/>
+          <w:color w:val="333333"/>
+          <w:sz w:val="21"/>
+          <w:szCs w:val="21"/>
         </w:rPr>
         <w:t>result</w:t>
       </w:r>
       <w:r>
         <w:rPr>
-          <w:rFonts w:ascii="Times New Roman" w:hAnsi="Times New Roman" w:cs="Times New Roman"/>
-          <w:color w:val="559CD5"/>
+          <w:rFonts w:ascii="Consolas" w:eastAsia="Times New Roman" w:hAnsi="Consolas" w:cs="Times New Roman"/>
+          <w:color w:val="777777"/>
+          <w:sz w:val="21"/>
+          <w:szCs w:val="21"/>
+        </w:rPr>
+        <w:t>}"</w:t>
+      </w:r>
+      <w:r>
+        <w:rPr>
+          <w:rFonts w:ascii="Consolas" w:eastAsia="Times New Roman" w:hAnsi="Consolas" w:cs="Times New Roman"/>
+          <w:color w:val="333333"/>
+          <w:sz w:val="21"/>
+          <w:szCs w:val="21"/>
+        </w:rPr>
+        <w:t xml:space="preserve"> </w:t>
+      </w:r>
+    </w:p>
+    <w:p>
+      <w:pPr>
+        <w:shd w:val="clear" w:color="auto" w:fill="F5F5F5"/>
+        <w:spacing w:after="0" w:line="285" w:lineRule="atLeast"/>
+        <w:rPr>
+          <w:rFonts w:ascii="Consolas" w:eastAsia="Times New Roman" w:hAnsi="Consolas" w:cs="Times New Roman"/>
+          <w:color w:val="333333"/>
+          <w:sz w:val="21"/>
+          <w:szCs w:val="21"/>
+        </w:rPr>
+      </w:pPr>
+      <w:r>
+        <w:rPr>
+          <w:rFonts w:ascii="Consolas" w:eastAsia="Times New Roman" w:hAnsi="Consolas" w:cs="Times New Roman"/>
+          <w:color w:val="777777"/>
+          <w:sz w:val="21"/>
+          <w:szCs w:val="21"/>
         </w:rPr>
         <w:t>}</w:t>
       </w:r>
       <w:r>
         <w:rPr>
-          <w:rFonts w:ascii="Times New Roman" w:hAnsi="Times New Roman" w:cs="Times New Roman"/>
-          <w:color w:val="CE9178"/>
-        </w:rPr>
-        <w:t xml:space="preserve">" </w:t>
-      </w:r>
-    </w:p>
-    <w:p>
-      <w:pPr>
-        <w:pStyle w:val="Default"/>
-        <w:rPr>
-          <w:rFonts w:ascii="Times New Roman" w:hAnsi="Times New Roman" w:cs="Times New Roman"/>
-          <w:color w:val="D3D3D3"/>
-        </w:rPr>
-      </w:pPr>
-      <w:r>
-        <w:rPr>
-          <w:rFonts w:ascii="Times New Roman" w:hAnsi="Times New Roman" w:cs="Times New Roman"/>
-          <w:color w:val="D3D3D3"/>
-        </w:rPr>
-        <w:t xml:space="preserve">} </w:t>
-      </w:r>
+          <w:rFonts w:ascii="Consolas" w:eastAsia="Times New Roman" w:hAnsi="Consolas" w:cs="Times New Roman"/>
+          <w:color w:val="333333"/>
+          <w:sz w:val="21"/>
+          <w:szCs w:val="21"/>
+        </w:rPr>
+        <w:t xml:space="preserve"> </w:t>
+      </w:r>
+    </w:p>
+    <w:p>
+      <w:pPr>
+        <w:shd w:val="clear" w:color="auto" w:fill="F5F5F5"/>
+        <w:spacing w:after="0" w:line="285" w:lineRule="atLeast"/>
+        <w:rPr>
+          <w:rFonts w:ascii="Consolas" w:eastAsia="Times New Roman" w:hAnsi="Consolas" w:cs="Times New Roman"/>
+          <w:color w:val="333333"/>
+          <w:sz w:val="21"/>
+          <w:szCs w:val="21"/>
+        </w:rPr>
+      </w:pPr>
     </w:p>
     <w:p>
       <w:pPr>
@@ -9288,75 +9477,917 @@
     </w:p>
     <w:p>
       <w:pPr>
-        <w:pStyle w:val="Default"/>
-        <w:rPr>
-          <w:rFonts w:ascii="Times New Roman" w:hAnsi="Times New Roman" w:cs="Times New Roman"/>
-        </w:rPr>
-      </w:pPr>
-      <w:r>
-        <w:rPr>
-          <w:rFonts w:ascii="Times New Roman" w:hAnsi="Times New Roman" w:cs="Times New Roman"/>
-          <w:color w:val="4EC8AF"/>
-        </w:rPr>
-        <w:t xml:space="preserve">resource </w:t>
-      </w:r>
-      <w:r>
-        <w:rPr>
-          <w:rFonts w:ascii="Times New Roman" w:hAnsi="Times New Roman" w:cs="Times New Roman"/>
-          <w:color w:val="4FC1FF"/>
-        </w:rPr>
-        <w:t xml:space="preserve">"azurerm_resource_group" "example" </w:t>
-      </w:r>
-      <w:r>
-        <w:rPr>
-          <w:rFonts w:ascii="Times New Roman" w:hAnsi="Times New Roman" w:cs="Times New Roman"/>
-          <w:color w:val="D3D3D3"/>
-        </w:rPr>
-        <w:t xml:space="preserve">{ </w:t>
-      </w:r>
-    </w:p>
-    <w:p>
-      <w:pPr>
-        <w:pStyle w:val="Default"/>
-        <w:rPr>
-          <w:rFonts w:ascii="Times New Roman" w:hAnsi="Times New Roman" w:cs="Times New Roman"/>
-        </w:rPr>
-      </w:pPr>
-      <w:r>
-        <w:rPr>
-          <w:rFonts w:ascii="Times New Roman" w:hAnsi="Times New Roman" w:cs="Times New Roman"/>
-        </w:rPr>
-        <w:t xml:space="preserve">name = "${local.resource_prefix}-rg" </w:t>
-      </w:r>
-    </w:p>
-    <w:p>
-      <w:pPr>
-        <w:pStyle w:val="Default"/>
-        <w:rPr>
-          <w:rFonts w:ascii="Times New Roman" w:hAnsi="Times New Roman" w:cs="Times New Roman"/>
-        </w:rPr>
-      </w:pPr>
-      <w:r>
-        <w:rPr>
-          <w:rFonts w:ascii="Times New Roman" w:hAnsi="Times New Roman" w:cs="Times New Roman"/>
-        </w:rPr>
-        <w:t xml:space="preserve">location = var.location </w:t>
-      </w:r>
-    </w:p>
-    <w:p>
-      <w:pPr>
-        <w:pStyle w:val="Default"/>
-        <w:rPr>
-          <w:rFonts w:ascii="Times New Roman" w:hAnsi="Times New Roman" w:cs="Times New Roman"/>
-          <w:color w:val="D3D3D3"/>
-        </w:rPr>
-      </w:pPr>
-      <w:r>
-        <w:rPr>
-          <w:rFonts w:ascii="Times New Roman" w:hAnsi="Times New Roman" w:cs="Times New Roman"/>
-          <w:color w:val="D3D3D3"/>
-        </w:rPr>
-        <w:t xml:space="preserve">} </w:t>
+        <w:shd w:val="clear" w:color="auto" w:fill="F5F5F5"/>
+        <w:spacing w:after="0" w:line="285" w:lineRule="atLeast"/>
+        <w:rPr>
+          <w:rFonts w:ascii="Consolas" w:eastAsia="Times New Roman" w:hAnsi="Consolas" w:cs="Times New Roman"/>
+          <w:color w:val="333333"/>
+          <w:sz w:val="21"/>
+          <w:szCs w:val="21"/>
+        </w:rPr>
+      </w:pPr>
+      <w:r>
+        <w:rPr>
+          <w:rFonts w:ascii="Consolas" w:eastAsia="Times New Roman" w:hAnsi="Consolas" w:cs="Times New Roman"/>
+          <w:color w:val="4B69C6"/>
+          <w:sz w:val="21"/>
+          <w:szCs w:val="21"/>
+        </w:rPr>
+        <w:t>resource</w:t>
+      </w:r>
+      <w:r>
+        <w:rPr>
+          <w:rFonts w:ascii="Consolas" w:eastAsia="Times New Roman" w:hAnsi="Consolas" w:cs="Times New Roman"/>
+          <w:color w:val="333333"/>
+          <w:sz w:val="21"/>
+          <w:szCs w:val="21"/>
+        </w:rPr>
+        <w:t xml:space="preserve"> </w:t>
+      </w:r>
+      <w:r>
+        <w:rPr>
+          <w:rFonts w:ascii="Consolas" w:eastAsia="Times New Roman" w:hAnsi="Consolas" w:cs="Times New Roman"/>
+          <w:color w:val="777777"/>
+          <w:sz w:val="21"/>
+          <w:szCs w:val="21"/>
+        </w:rPr>
+        <w:t>"</w:t>
+      </w:r>
+      <w:r>
+        <w:rPr>
+          <w:rFonts w:ascii="Consolas" w:eastAsia="Times New Roman" w:hAnsi="Consolas" w:cs="Times New Roman"/>
+          <w:color w:val="448C27"/>
+          <w:sz w:val="21"/>
+          <w:szCs w:val="21"/>
+        </w:rPr>
+        <w:t>azurerm_resource_group</w:t>
+      </w:r>
+      <w:r>
+        <w:rPr>
+          <w:rFonts w:ascii="Consolas" w:eastAsia="Times New Roman" w:hAnsi="Consolas" w:cs="Times New Roman"/>
+          <w:color w:val="777777"/>
+          <w:sz w:val="21"/>
+          <w:szCs w:val="21"/>
+        </w:rPr>
+        <w:t>"</w:t>
+      </w:r>
+      <w:r>
+        <w:rPr>
+          <w:rFonts w:ascii="Consolas" w:eastAsia="Times New Roman" w:hAnsi="Consolas" w:cs="Times New Roman"/>
+          <w:color w:val="333333"/>
+          <w:sz w:val="21"/>
+          <w:szCs w:val="21"/>
+        </w:rPr>
+        <w:t xml:space="preserve"> </w:t>
+      </w:r>
+      <w:r>
+        <w:rPr>
+          <w:rFonts w:ascii="Consolas" w:eastAsia="Times New Roman" w:hAnsi="Consolas" w:cs="Times New Roman"/>
+          <w:color w:val="777777"/>
+          <w:sz w:val="21"/>
+          <w:szCs w:val="21"/>
+        </w:rPr>
+        <w:t>"</w:t>
+      </w:r>
+      <w:r>
+        <w:rPr>
+          <w:rFonts w:ascii="Consolas" w:eastAsia="Times New Roman" w:hAnsi="Consolas" w:cs="Times New Roman"/>
+          <w:color w:val="448C27"/>
+          <w:sz w:val="21"/>
+          <w:szCs w:val="21"/>
+        </w:rPr>
+        <w:t>example</w:t>
+      </w:r>
+      <w:r>
+        <w:rPr>
+          <w:rFonts w:ascii="Consolas" w:eastAsia="Times New Roman" w:hAnsi="Consolas" w:cs="Times New Roman"/>
+          <w:color w:val="777777"/>
+          <w:sz w:val="21"/>
+          <w:szCs w:val="21"/>
+        </w:rPr>
+        <w:t>"</w:t>
+      </w:r>
+      <w:r>
+        <w:rPr>
+          <w:rFonts w:ascii="Consolas" w:eastAsia="Times New Roman" w:hAnsi="Consolas" w:cs="Times New Roman"/>
+          <w:color w:val="333333"/>
+          <w:sz w:val="21"/>
+          <w:szCs w:val="21"/>
+        </w:rPr>
+        <w:t xml:space="preserve"> </w:t>
+      </w:r>
+      <w:r>
+        <w:rPr>
+          <w:rFonts w:ascii="Consolas" w:eastAsia="Times New Roman" w:hAnsi="Consolas" w:cs="Times New Roman"/>
+          <w:color w:val="777777"/>
+          <w:sz w:val="21"/>
+          <w:szCs w:val="21"/>
+        </w:rPr>
+        <w:t>{</w:t>
+      </w:r>
+    </w:p>
+    <w:p>
+      <w:pPr>
+        <w:shd w:val="clear" w:color="auto" w:fill="F5F5F5"/>
+        <w:spacing w:after="0" w:line="285" w:lineRule="atLeast"/>
+        <w:rPr>
+          <w:rFonts w:ascii="Consolas" w:eastAsia="Times New Roman" w:hAnsi="Consolas" w:cs="Times New Roman"/>
+          <w:color w:val="333333"/>
+          <w:sz w:val="21"/>
+          <w:szCs w:val="21"/>
+        </w:rPr>
+      </w:pPr>
+      <w:r>
+        <w:rPr>
+          <w:rFonts w:ascii="Consolas" w:eastAsia="Times New Roman" w:hAnsi="Consolas" w:cs="Times New Roman"/>
+          <w:color w:val="333333"/>
+          <w:sz w:val="21"/>
+          <w:szCs w:val="21"/>
+        </w:rPr>
+        <w:t xml:space="preserve">     name </w:t>
+      </w:r>
+      <w:r>
+        <w:rPr>
+          <w:rFonts w:ascii="Consolas" w:eastAsia="Times New Roman" w:hAnsi="Consolas" w:cs="Times New Roman"/>
+          <w:color w:val="777777"/>
+          <w:sz w:val="21"/>
+          <w:szCs w:val="21"/>
+        </w:rPr>
+        <w:t>=</w:t>
+      </w:r>
+      <w:r>
+        <w:rPr>
+          <w:rFonts w:ascii="Consolas" w:eastAsia="Times New Roman" w:hAnsi="Consolas" w:cs="Times New Roman"/>
+          <w:color w:val="333333"/>
+          <w:sz w:val="21"/>
+          <w:szCs w:val="21"/>
+        </w:rPr>
+        <w:t xml:space="preserve"> </w:t>
+      </w:r>
+      <w:r>
+        <w:rPr>
+          <w:rFonts w:ascii="Consolas" w:eastAsia="Times New Roman" w:hAnsi="Consolas" w:cs="Times New Roman"/>
+          <w:color w:val="777777"/>
+          <w:sz w:val="21"/>
+          <w:szCs w:val="21"/>
+        </w:rPr>
+        <w:t>"${</w:t>
+      </w:r>
+      <w:r>
+        <w:rPr>
+          <w:rFonts w:ascii="Consolas" w:eastAsia="Times New Roman" w:hAnsi="Consolas" w:cs="Times New Roman"/>
+          <w:b/>
+          <w:bCs/>
+          <w:color w:val="7A3E9D"/>
+          <w:sz w:val="21"/>
+          <w:szCs w:val="21"/>
+        </w:rPr>
+        <w:t>local</w:t>
+      </w:r>
+      <w:r>
+        <w:rPr>
+          <w:rFonts w:ascii="Consolas" w:eastAsia="Times New Roman" w:hAnsi="Consolas" w:cs="Times New Roman"/>
+          <w:color w:val="777777"/>
+          <w:sz w:val="21"/>
+          <w:szCs w:val="21"/>
+        </w:rPr>
+        <w:t>.</w:t>
+      </w:r>
+      <w:r>
+        <w:rPr>
+          <w:rFonts w:ascii="Consolas" w:eastAsia="Times New Roman" w:hAnsi="Consolas" w:cs="Times New Roman"/>
+          <w:color w:val="333333"/>
+          <w:sz w:val="21"/>
+          <w:szCs w:val="21"/>
+        </w:rPr>
+        <w:t>resource_prefix</w:t>
+      </w:r>
+      <w:r>
+        <w:rPr>
+          <w:rFonts w:ascii="Consolas" w:eastAsia="Times New Roman" w:hAnsi="Consolas" w:cs="Times New Roman"/>
+          <w:color w:val="777777"/>
+          <w:sz w:val="21"/>
+          <w:szCs w:val="21"/>
+        </w:rPr>
+        <w:t>}</w:t>
+      </w:r>
+      <w:r>
+        <w:rPr>
+          <w:rFonts w:ascii="Consolas" w:eastAsia="Times New Roman" w:hAnsi="Consolas" w:cs="Times New Roman"/>
+          <w:color w:val="448C27"/>
+          <w:sz w:val="21"/>
+          <w:szCs w:val="21"/>
+        </w:rPr>
+        <w:t>-rg</w:t>
+      </w:r>
+      <w:r>
+        <w:rPr>
+          <w:rFonts w:ascii="Consolas" w:eastAsia="Times New Roman" w:hAnsi="Consolas" w:cs="Times New Roman"/>
+          <w:color w:val="777777"/>
+          <w:sz w:val="21"/>
+          <w:szCs w:val="21"/>
+        </w:rPr>
+        <w:t>"</w:t>
+      </w:r>
+      <w:r>
+        <w:rPr>
+          <w:rFonts w:ascii="Consolas" w:eastAsia="Times New Roman" w:hAnsi="Consolas" w:cs="Times New Roman"/>
+          <w:color w:val="333333"/>
+          <w:sz w:val="21"/>
+          <w:szCs w:val="21"/>
+        </w:rPr>
+        <w:t xml:space="preserve"> </w:t>
+      </w:r>
+    </w:p>
+    <w:p>
+      <w:pPr>
+        <w:shd w:val="clear" w:color="auto" w:fill="F5F5F5"/>
+        <w:spacing w:after="0" w:line="285" w:lineRule="atLeast"/>
+        <w:rPr>
+          <w:rFonts w:ascii="Consolas" w:eastAsia="Times New Roman" w:hAnsi="Consolas" w:cs="Times New Roman"/>
+          <w:color w:val="333333"/>
+          <w:sz w:val="21"/>
+          <w:szCs w:val="21"/>
+        </w:rPr>
+      </w:pPr>
+      <w:r>
+        <w:rPr>
+          <w:rFonts w:ascii="Consolas" w:eastAsia="Times New Roman" w:hAnsi="Consolas" w:cs="Times New Roman"/>
+          <w:color w:val="333333"/>
+          <w:sz w:val="21"/>
+          <w:szCs w:val="21"/>
+        </w:rPr>
+        <w:t xml:space="preserve">     location </w:t>
+      </w:r>
+      <w:r>
+        <w:rPr>
+          <w:rFonts w:ascii="Consolas" w:eastAsia="Times New Roman" w:hAnsi="Consolas" w:cs="Times New Roman"/>
+          <w:color w:val="777777"/>
+          <w:sz w:val="21"/>
+          <w:szCs w:val="21"/>
+        </w:rPr>
+        <w:t>=</w:t>
+      </w:r>
+      <w:r>
+        <w:rPr>
+          <w:rFonts w:ascii="Consolas" w:eastAsia="Times New Roman" w:hAnsi="Consolas" w:cs="Times New Roman"/>
+          <w:color w:val="333333"/>
+          <w:sz w:val="21"/>
+          <w:szCs w:val="21"/>
+        </w:rPr>
+        <w:t xml:space="preserve"> </w:t>
+      </w:r>
+      <w:r>
+        <w:rPr>
+          <w:rFonts w:ascii="Consolas" w:eastAsia="Times New Roman" w:hAnsi="Consolas" w:cs="Times New Roman"/>
+          <w:b/>
+          <w:bCs/>
+          <w:color w:val="7A3E9D"/>
+          <w:sz w:val="21"/>
+          <w:szCs w:val="21"/>
+        </w:rPr>
+        <w:t>var</w:t>
+      </w:r>
+      <w:r>
+        <w:rPr>
+          <w:rFonts w:ascii="Consolas" w:eastAsia="Times New Roman" w:hAnsi="Consolas" w:cs="Times New Roman"/>
+          <w:color w:val="777777"/>
+          <w:sz w:val="21"/>
+          <w:szCs w:val="21"/>
+        </w:rPr>
+        <w:t>.</w:t>
+      </w:r>
+      <w:r>
+        <w:rPr>
+          <w:rFonts w:ascii="Consolas" w:eastAsia="Times New Roman" w:hAnsi="Consolas" w:cs="Times New Roman"/>
+          <w:color w:val="7A3E9D"/>
+          <w:sz w:val="21"/>
+          <w:szCs w:val="21"/>
+        </w:rPr>
+        <w:t>location</w:t>
+      </w:r>
+      <w:r>
+        <w:rPr>
+          <w:rFonts w:ascii="Consolas" w:eastAsia="Times New Roman" w:hAnsi="Consolas" w:cs="Times New Roman"/>
+          <w:color w:val="333333"/>
+          <w:sz w:val="21"/>
+          <w:szCs w:val="21"/>
+        </w:rPr>
+        <w:t xml:space="preserve"> </w:t>
+      </w:r>
+    </w:p>
+    <w:p>
+      <w:pPr>
+        <w:shd w:val="clear" w:color="auto" w:fill="F5F5F5"/>
+        <w:spacing w:after="0" w:line="285" w:lineRule="atLeast"/>
+        <w:rPr>
+          <w:rFonts w:ascii="Consolas" w:eastAsia="Times New Roman" w:hAnsi="Consolas" w:cs="Times New Roman"/>
+          <w:color w:val="333333"/>
+          <w:sz w:val="21"/>
+          <w:szCs w:val="21"/>
+        </w:rPr>
+      </w:pPr>
+      <w:r>
+        <w:rPr>
+          <w:rFonts w:ascii="Consolas" w:eastAsia="Times New Roman" w:hAnsi="Consolas" w:cs="Times New Roman"/>
+          <w:color w:val="777777"/>
+          <w:sz w:val="21"/>
+          <w:szCs w:val="21"/>
+        </w:rPr>
+        <w:t>}</w:t>
+      </w:r>
+      <w:r>
+        <w:rPr>
+          <w:rFonts w:ascii="Consolas" w:eastAsia="Times New Roman" w:hAnsi="Consolas" w:cs="Times New Roman"/>
+          <w:color w:val="333333"/>
+          <w:sz w:val="21"/>
+          <w:szCs w:val="21"/>
+        </w:rPr>
+        <w:t xml:space="preserve"> </w:t>
+      </w:r>
+    </w:p>
+    <w:p>
+      <w:pPr>
+        <w:shd w:val="clear" w:color="auto" w:fill="F5F5F5"/>
+        <w:spacing w:after="0" w:line="285" w:lineRule="atLeast"/>
+        <w:rPr>
+          <w:rFonts w:ascii="Consolas" w:eastAsia="Times New Roman" w:hAnsi="Consolas" w:cs="Times New Roman"/>
+          <w:color w:val="333333"/>
+          <w:sz w:val="21"/>
+          <w:szCs w:val="21"/>
+        </w:rPr>
+      </w:pPr>
+      <w:r>
+        <w:rPr>
+          <w:rFonts w:ascii="Consolas" w:eastAsia="Times New Roman" w:hAnsi="Consolas" w:cs="Times New Roman"/>
+          <w:color w:val="4B69C6"/>
+          <w:sz w:val="21"/>
+          <w:szCs w:val="21"/>
+        </w:rPr>
+        <w:t>resource</w:t>
+      </w:r>
+      <w:r>
+        <w:rPr>
+          <w:rFonts w:ascii="Consolas" w:eastAsia="Times New Roman" w:hAnsi="Consolas" w:cs="Times New Roman"/>
+          <w:color w:val="333333"/>
+          <w:sz w:val="21"/>
+          <w:szCs w:val="21"/>
+        </w:rPr>
+        <w:t xml:space="preserve"> </w:t>
+      </w:r>
+      <w:r>
+        <w:rPr>
+          <w:rFonts w:ascii="Consolas" w:eastAsia="Times New Roman" w:hAnsi="Consolas" w:cs="Times New Roman"/>
+          <w:color w:val="777777"/>
+          <w:sz w:val="21"/>
+          <w:szCs w:val="21"/>
+        </w:rPr>
+        <w:t>"</w:t>
+      </w:r>
+      <w:r>
+        <w:rPr>
+          <w:rFonts w:ascii="Consolas" w:eastAsia="Times New Roman" w:hAnsi="Consolas" w:cs="Times New Roman"/>
+          <w:color w:val="448C27"/>
+          <w:sz w:val="21"/>
+          <w:szCs w:val="21"/>
+        </w:rPr>
+        <w:t>azurerm_storage_account</w:t>
+      </w:r>
+      <w:r>
+        <w:rPr>
+          <w:rFonts w:ascii="Consolas" w:eastAsia="Times New Roman" w:hAnsi="Consolas" w:cs="Times New Roman"/>
+          <w:color w:val="777777"/>
+          <w:sz w:val="21"/>
+          <w:szCs w:val="21"/>
+        </w:rPr>
+        <w:t>"</w:t>
+      </w:r>
+      <w:r>
+        <w:rPr>
+          <w:rFonts w:ascii="Consolas" w:eastAsia="Times New Roman" w:hAnsi="Consolas" w:cs="Times New Roman"/>
+          <w:color w:val="333333"/>
+          <w:sz w:val="21"/>
+          <w:szCs w:val="21"/>
+        </w:rPr>
+        <w:t xml:space="preserve"> </w:t>
+      </w:r>
+      <w:r>
+        <w:rPr>
+          <w:rFonts w:ascii="Consolas" w:eastAsia="Times New Roman" w:hAnsi="Consolas" w:cs="Times New Roman"/>
+          <w:color w:val="777777"/>
+          <w:sz w:val="21"/>
+          <w:szCs w:val="21"/>
+        </w:rPr>
+        <w:t>"</w:t>
+      </w:r>
+      <w:r>
+        <w:rPr>
+          <w:rFonts w:ascii="Consolas" w:eastAsia="Times New Roman" w:hAnsi="Consolas" w:cs="Times New Roman"/>
+          <w:color w:val="448C27"/>
+          <w:sz w:val="21"/>
+          <w:szCs w:val="21"/>
+        </w:rPr>
+        <w:t>example</w:t>
+      </w:r>
+      <w:r>
+        <w:rPr>
+          <w:rFonts w:ascii="Consolas" w:eastAsia="Times New Roman" w:hAnsi="Consolas" w:cs="Times New Roman"/>
+          <w:color w:val="777777"/>
+          <w:sz w:val="21"/>
+          <w:szCs w:val="21"/>
+        </w:rPr>
+        <w:t>"</w:t>
+      </w:r>
+      <w:r>
+        <w:rPr>
+          <w:rFonts w:ascii="Consolas" w:eastAsia="Times New Roman" w:hAnsi="Consolas" w:cs="Times New Roman"/>
+          <w:color w:val="333333"/>
+          <w:sz w:val="21"/>
+          <w:szCs w:val="21"/>
+        </w:rPr>
+        <w:t xml:space="preserve"> </w:t>
+      </w:r>
+      <w:r>
+        <w:rPr>
+          <w:rFonts w:ascii="Consolas" w:eastAsia="Times New Roman" w:hAnsi="Consolas" w:cs="Times New Roman"/>
+          <w:color w:val="777777"/>
+          <w:sz w:val="21"/>
+          <w:szCs w:val="21"/>
+        </w:rPr>
+        <w:t>{</w:t>
+      </w:r>
+      <w:r>
+        <w:rPr>
+          <w:rFonts w:ascii="Consolas" w:eastAsia="Times New Roman" w:hAnsi="Consolas" w:cs="Times New Roman"/>
+          <w:color w:val="333333"/>
+          <w:sz w:val="21"/>
+          <w:szCs w:val="21"/>
+        </w:rPr>
+        <w:t xml:space="preserve"> </w:t>
+      </w:r>
+    </w:p>
+    <w:p>
+      <w:pPr>
+        <w:shd w:val="clear" w:color="auto" w:fill="F5F5F5"/>
+        <w:spacing w:after="0" w:line="285" w:lineRule="atLeast"/>
+        <w:rPr>
+          <w:rFonts w:ascii="Consolas" w:eastAsia="Times New Roman" w:hAnsi="Consolas" w:cs="Times New Roman"/>
+          <w:color w:val="333333"/>
+          <w:sz w:val="21"/>
+          <w:szCs w:val="21"/>
+        </w:rPr>
+      </w:pPr>
+      <w:r>
+        <w:rPr>
+          <w:rFonts w:ascii="Consolas" w:eastAsia="Times New Roman" w:hAnsi="Consolas" w:cs="Times New Roman"/>
+          <w:color w:val="333333"/>
+          <w:sz w:val="21"/>
+          <w:szCs w:val="21"/>
+        </w:rPr>
+        <w:t xml:space="preserve">    name </w:t>
+      </w:r>
+      <w:r>
+        <w:rPr>
+          <w:rFonts w:ascii="Consolas" w:eastAsia="Times New Roman" w:hAnsi="Consolas" w:cs="Times New Roman"/>
+          <w:color w:val="777777"/>
+          <w:sz w:val="21"/>
+          <w:szCs w:val="21"/>
+        </w:rPr>
+        <w:t>=</w:t>
+      </w:r>
+      <w:r>
+        <w:rPr>
+          <w:rFonts w:ascii="Consolas" w:eastAsia="Times New Roman" w:hAnsi="Consolas" w:cs="Times New Roman"/>
+          <w:color w:val="333333"/>
+          <w:sz w:val="21"/>
+          <w:szCs w:val="21"/>
+        </w:rPr>
+        <w:t xml:space="preserve"> </w:t>
+      </w:r>
+      <w:r>
+        <w:rPr>
+          <w:rFonts w:ascii="Consolas" w:eastAsia="Times New Roman" w:hAnsi="Consolas" w:cs="Times New Roman"/>
+          <w:color w:val="777777"/>
+          <w:sz w:val="21"/>
+          <w:szCs w:val="21"/>
+        </w:rPr>
+        <w:t>"${</w:t>
+      </w:r>
+      <w:r>
+        <w:rPr>
+          <w:rFonts w:ascii="Consolas" w:eastAsia="Times New Roman" w:hAnsi="Consolas" w:cs="Times New Roman"/>
+          <w:b/>
+          <w:bCs/>
+          <w:color w:val="7A3E9D"/>
+          <w:sz w:val="21"/>
+          <w:szCs w:val="21"/>
+        </w:rPr>
+        <w:t>local</w:t>
+      </w:r>
+      <w:r>
+        <w:rPr>
+          <w:rFonts w:ascii="Consolas" w:eastAsia="Times New Roman" w:hAnsi="Consolas" w:cs="Times New Roman"/>
+          <w:color w:val="777777"/>
+          <w:sz w:val="21"/>
+          <w:szCs w:val="21"/>
+        </w:rPr>
+        <w:t>.</w:t>
+      </w:r>
+      <w:r>
+        <w:rPr>
+          <w:rFonts w:ascii="Consolas" w:eastAsia="Times New Roman" w:hAnsi="Consolas" w:cs="Times New Roman"/>
+          <w:color w:val="333333"/>
+          <w:sz w:val="21"/>
+          <w:szCs w:val="21"/>
+        </w:rPr>
+        <w:t>resource_prefix</w:t>
+      </w:r>
+      <w:r>
+        <w:rPr>
+          <w:rFonts w:ascii="Consolas" w:eastAsia="Times New Roman" w:hAnsi="Consolas" w:cs="Times New Roman"/>
+          <w:color w:val="777777"/>
+          <w:sz w:val="21"/>
+          <w:szCs w:val="21"/>
+        </w:rPr>
+        <w:t>}</w:t>
+      </w:r>
+      <w:r>
+        <w:rPr>
+          <w:rFonts w:ascii="Consolas" w:eastAsia="Times New Roman" w:hAnsi="Consolas" w:cs="Times New Roman"/>
+          <w:color w:val="448C27"/>
+          <w:sz w:val="21"/>
+          <w:szCs w:val="21"/>
+        </w:rPr>
+        <w:t>sa</w:t>
+      </w:r>
+      <w:r>
+        <w:rPr>
+          <w:rFonts w:ascii="Consolas" w:eastAsia="Times New Roman" w:hAnsi="Consolas" w:cs="Times New Roman"/>
+          <w:color w:val="777777"/>
+          <w:sz w:val="21"/>
+          <w:szCs w:val="21"/>
+        </w:rPr>
+        <w:t>"</w:t>
+      </w:r>
+      <w:r>
+        <w:rPr>
+          <w:rFonts w:ascii="Consolas" w:eastAsia="Times New Roman" w:hAnsi="Consolas" w:cs="Times New Roman"/>
+          <w:color w:val="333333"/>
+          <w:sz w:val="21"/>
+          <w:szCs w:val="21"/>
+        </w:rPr>
+        <w:t xml:space="preserve"> </w:t>
+      </w:r>
+    </w:p>
+    <w:p>
+      <w:pPr>
+        <w:shd w:val="clear" w:color="auto" w:fill="F5F5F5"/>
+        <w:spacing w:after="0" w:line="285" w:lineRule="atLeast"/>
+        <w:rPr>
+          <w:rFonts w:ascii="Consolas" w:eastAsia="Times New Roman" w:hAnsi="Consolas" w:cs="Times New Roman"/>
+          <w:color w:val="333333"/>
+          <w:sz w:val="21"/>
+          <w:szCs w:val="21"/>
+        </w:rPr>
+      </w:pPr>
+      <w:r>
+        <w:rPr>
+          <w:rFonts w:ascii="Consolas" w:eastAsia="Times New Roman" w:hAnsi="Consolas" w:cs="Times New Roman"/>
+          <w:color w:val="333333"/>
+          <w:sz w:val="21"/>
+          <w:szCs w:val="21"/>
+        </w:rPr>
+        <w:t xml:space="preserve">    resource_group_name </w:t>
+      </w:r>
+      <w:r>
+        <w:rPr>
+          <w:rFonts w:ascii="Consolas" w:eastAsia="Times New Roman" w:hAnsi="Consolas" w:cs="Times New Roman"/>
+          <w:color w:val="777777"/>
+          <w:sz w:val="21"/>
+          <w:szCs w:val="21"/>
+        </w:rPr>
+        <w:t>=</w:t>
+      </w:r>
+      <w:r>
+        <w:rPr>
+          <w:rFonts w:ascii="Consolas" w:eastAsia="Times New Roman" w:hAnsi="Consolas" w:cs="Times New Roman"/>
+          <w:color w:val="333333"/>
+          <w:sz w:val="21"/>
+          <w:szCs w:val="21"/>
+        </w:rPr>
+        <w:t xml:space="preserve"> azurerm_resource_group</w:t>
+      </w:r>
+      <w:r>
+        <w:rPr>
+          <w:rFonts w:ascii="Consolas" w:eastAsia="Times New Roman" w:hAnsi="Consolas" w:cs="Times New Roman"/>
+          <w:color w:val="777777"/>
+          <w:sz w:val="21"/>
+          <w:szCs w:val="21"/>
+        </w:rPr>
+        <w:t>.</w:t>
+      </w:r>
+      <w:r>
+        <w:rPr>
+          <w:rFonts w:ascii="Consolas" w:eastAsia="Times New Roman" w:hAnsi="Consolas" w:cs="Times New Roman"/>
+          <w:color w:val="333333"/>
+          <w:sz w:val="21"/>
+          <w:szCs w:val="21"/>
+        </w:rPr>
+        <w:t>example</w:t>
+      </w:r>
+      <w:r>
+        <w:rPr>
+          <w:rFonts w:ascii="Consolas" w:eastAsia="Times New Roman" w:hAnsi="Consolas" w:cs="Times New Roman"/>
+          <w:color w:val="777777"/>
+          <w:sz w:val="21"/>
+          <w:szCs w:val="21"/>
+        </w:rPr>
+        <w:t>.</w:t>
+      </w:r>
+      <w:r>
+        <w:rPr>
+          <w:rFonts w:ascii="Consolas" w:eastAsia="Times New Roman" w:hAnsi="Consolas" w:cs="Times New Roman"/>
+          <w:color w:val="333333"/>
+          <w:sz w:val="21"/>
+          <w:szCs w:val="21"/>
+        </w:rPr>
+        <w:t xml:space="preserve">name </w:t>
+      </w:r>
+    </w:p>
+    <w:p>
+      <w:pPr>
+        <w:shd w:val="clear" w:color="auto" w:fill="F5F5F5"/>
+        <w:spacing w:after="0" w:line="285" w:lineRule="atLeast"/>
+        <w:rPr>
+          <w:rFonts w:ascii="Consolas" w:eastAsia="Times New Roman" w:hAnsi="Consolas" w:cs="Times New Roman"/>
+          <w:color w:val="333333"/>
+          <w:sz w:val="21"/>
+          <w:szCs w:val="21"/>
+        </w:rPr>
+      </w:pPr>
+      <w:r>
+        <w:rPr>
+          <w:rFonts w:ascii="Consolas" w:eastAsia="Times New Roman" w:hAnsi="Consolas" w:cs="Times New Roman"/>
+          <w:color w:val="333333"/>
+          <w:sz w:val="21"/>
+          <w:szCs w:val="21"/>
+        </w:rPr>
+        <w:t xml:space="preserve">    location </w:t>
+      </w:r>
+      <w:r>
+        <w:rPr>
+          <w:rFonts w:ascii="Consolas" w:eastAsia="Times New Roman" w:hAnsi="Consolas" w:cs="Times New Roman"/>
+          <w:color w:val="777777"/>
+          <w:sz w:val="21"/>
+          <w:szCs w:val="21"/>
+        </w:rPr>
+        <w:t>=</w:t>
+      </w:r>
+      <w:r>
+        <w:rPr>
+          <w:rFonts w:ascii="Consolas" w:eastAsia="Times New Roman" w:hAnsi="Consolas" w:cs="Times New Roman"/>
+          <w:color w:val="333333"/>
+          <w:sz w:val="21"/>
+          <w:szCs w:val="21"/>
+        </w:rPr>
+        <w:t xml:space="preserve"> azurerm_resource_group</w:t>
+      </w:r>
+      <w:r>
+        <w:rPr>
+          <w:rFonts w:ascii="Consolas" w:eastAsia="Times New Roman" w:hAnsi="Consolas" w:cs="Times New Roman"/>
+          <w:color w:val="777777"/>
+          <w:sz w:val="21"/>
+          <w:szCs w:val="21"/>
+        </w:rPr>
+        <w:t>.</w:t>
+      </w:r>
+      <w:r>
+        <w:rPr>
+          <w:rFonts w:ascii="Consolas" w:eastAsia="Times New Roman" w:hAnsi="Consolas" w:cs="Times New Roman"/>
+          <w:color w:val="333333"/>
+          <w:sz w:val="21"/>
+          <w:szCs w:val="21"/>
+        </w:rPr>
+        <w:t>example</w:t>
+      </w:r>
+      <w:r>
+        <w:rPr>
+          <w:rFonts w:ascii="Consolas" w:eastAsia="Times New Roman" w:hAnsi="Consolas" w:cs="Times New Roman"/>
+          <w:color w:val="777777"/>
+          <w:sz w:val="21"/>
+          <w:szCs w:val="21"/>
+        </w:rPr>
+        <w:t>.</w:t>
+      </w:r>
+      <w:r>
+        <w:rPr>
+          <w:rFonts w:ascii="Consolas" w:eastAsia="Times New Roman" w:hAnsi="Consolas" w:cs="Times New Roman"/>
+          <w:color w:val="333333"/>
+          <w:sz w:val="21"/>
+          <w:szCs w:val="21"/>
+        </w:rPr>
+        <w:t xml:space="preserve">location </w:t>
+      </w:r>
+    </w:p>
+    <w:p>
+      <w:pPr>
+        <w:shd w:val="clear" w:color="auto" w:fill="F5F5F5"/>
+        <w:spacing w:after="0" w:line="285" w:lineRule="atLeast"/>
+        <w:rPr>
+          <w:rFonts w:ascii="Consolas" w:eastAsia="Times New Roman" w:hAnsi="Consolas" w:cs="Times New Roman"/>
+          <w:color w:val="333333"/>
+          <w:sz w:val="21"/>
+          <w:szCs w:val="21"/>
+        </w:rPr>
+      </w:pPr>
+      <w:r>
+        <w:rPr>
+          <w:rFonts w:ascii="Consolas" w:eastAsia="Times New Roman" w:hAnsi="Consolas" w:cs="Times New Roman"/>
+          <w:color w:val="333333"/>
+          <w:sz w:val="21"/>
+          <w:szCs w:val="21"/>
+        </w:rPr>
+        <w:t xml:space="preserve">    account_tier </w:t>
+      </w:r>
+      <w:r>
+        <w:rPr>
+          <w:rFonts w:ascii="Consolas" w:eastAsia="Times New Roman" w:hAnsi="Consolas" w:cs="Times New Roman"/>
+          <w:color w:val="777777"/>
+          <w:sz w:val="21"/>
+          <w:szCs w:val="21"/>
+        </w:rPr>
+        <w:t>=</w:t>
+      </w:r>
+      <w:r>
+        <w:rPr>
+          <w:rFonts w:ascii="Consolas" w:eastAsia="Times New Roman" w:hAnsi="Consolas" w:cs="Times New Roman"/>
+          <w:color w:val="333333"/>
+          <w:sz w:val="21"/>
+          <w:szCs w:val="21"/>
+        </w:rPr>
+        <w:t xml:space="preserve"> </w:t>
+      </w:r>
+      <w:r>
+        <w:rPr>
+          <w:rFonts w:ascii="Consolas" w:eastAsia="Times New Roman" w:hAnsi="Consolas" w:cs="Times New Roman"/>
+          <w:color w:val="777777"/>
+          <w:sz w:val="21"/>
+          <w:szCs w:val="21"/>
+        </w:rPr>
+        <w:t>"</w:t>
+      </w:r>
+      <w:r>
+        <w:rPr>
+          <w:rFonts w:ascii="Consolas" w:eastAsia="Times New Roman" w:hAnsi="Consolas" w:cs="Times New Roman"/>
+          <w:color w:val="448C27"/>
+          <w:sz w:val="21"/>
+          <w:szCs w:val="21"/>
+        </w:rPr>
+        <w:t>Standard</w:t>
+      </w:r>
+      <w:r>
+        <w:rPr>
+          <w:rFonts w:ascii="Consolas" w:eastAsia="Times New Roman" w:hAnsi="Consolas" w:cs="Times New Roman"/>
+          <w:color w:val="777777"/>
+          <w:sz w:val="21"/>
+          <w:szCs w:val="21"/>
+        </w:rPr>
+        <w:t>"</w:t>
+      </w:r>
+      <w:r>
+        <w:rPr>
+          <w:rFonts w:ascii="Consolas" w:eastAsia="Times New Roman" w:hAnsi="Consolas" w:cs="Times New Roman"/>
+          <w:color w:val="333333"/>
+          <w:sz w:val="21"/>
+          <w:szCs w:val="21"/>
+        </w:rPr>
+        <w:t xml:space="preserve"> </w:t>
+      </w:r>
+    </w:p>
+    <w:p>
+      <w:pPr>
+        <w:shd w:val="clear" w:color="auto" w:fill="F5F5F5"/>
+        <w:spacing w:after="0" w:line="285" w:lineRule="atLeast"/>
+        <w:rPr>
+          <w:rFonts w:ascii="Consolas" w:eastAsia="Times New Roman" w:hAnsi="Consolas" w:cs="Times New Roman"/>
+          <w:color w:val="333333"/>
+          <w:sz w:val="21"/>
+          <w:szCs w:val="21"/>
+        </w:rPr>
+      </w:pPr>
+      <w:r>
+        <w:rPr>
+          <w:rFonts w:ascii="Consolas" w:eastAsia="Times New Roman" w:hAnsi="Consolas" w:cs="Times New Roman"/>
+          <w:color w:val="333333"/>
+          <w:sz w:val="21"/>
+          <w:szCs w:val="21"/>
+        </w:rPr>
+        <w:t xml:space="preserve">    account_replication_type </w:t>
+      </w:r>
+      <w:r>
+        <w:rPr>
+          <w:rFonts w:ascii="Consolas" w:eastAsia="Times New Roman" w:hAnsi="Consolas" w:cs="Times New Roman"/>
+          <w:color w:val="777777"/>
+          <w:sz w:val="21"/>
+          <w:szCs w:val="21"/>
+        </w:rPr>
+        <w:t>=</w:t>
+      </w:r>
+      <w:r>
+        <w:rPr>
+          <w:rFonts w:ascii="Consolas" w:eastAsia="Times New Roman" w:hAnsi="Consolas" w:cs="Times New Roman"/>
+          <w:color w:val="333333"/>
+          <w:sz w:val="21"/>
+          <w:szCs w:val="21"/>
+        </w:rPr>
+        <w:t xml:space="preserve"> </w:t>
+      </w:r>
+      <w:r>
+        <w:rPr>
+          <w:rFonts w:ascii="Consolas" w:eastAsia="Times New Roman" w:hAnsi="Consolas" w:cs="Times New Roman"/>
+          <w:color w:val="777777"/>
+          <w:sz w:val="21"/>
+          <w:szCs w:val="21"/>
+        </w:rPr>
+        <w:t>"</w:t>
+      </w:r>
+      <w:r>
+        <w:rPr>
+          <w:rFonts w:ascii="Consolas" w:eastAsia="Times New Roman" w:hAnsi="Consolas" w:cs="Times New Roman"/>
+          <w:color w:val="448C27"/>
+          <w:sz w:val="21"/>
+          <w:szCs w:val="21"/>
+        </w:rPr>
+        <w:t>GRS</w:t>
+      </w:r>
+      <w:r>
+        <w:rPr>
+          <w:rFonts w:ascii="Consolas" w:eastAsia="Times New Roman" w:hAnsi="Consolas" w:cs="Times New Roman"/>
+          <w:color w:val="777777"/>
+          <w:sz w:val="21"/>
+          <w:szCs w:val="21"/>
+        </w:rPr>
+        <w:t>"</w:t>
+      </w:r>
+    </w:p>
+    <w:p>
+      <w:pPr>
+        <w:shd w:val="clear" w:color="auto" w:fill="F5F5F5"/>
+        <w:spacing w:after="0" w:line="285" w:lineRule="atLeast"/>
+        <w:rPr>
+          <w:rFonts w:ascii="Consolas" w:eastAsia="Times New Roman" w:hAnsi="Consolas" w:cs="Times New Roman"/>
+          <w:color w:val="333333"/>
+          <w:sz w:val="21"/>
+          <w:szCs w:val="21"/>
+        </w:rPr>
+      </w:pPr>
+      <w:r>
+        <w:rPr>
+          <w:rFonts w:ascii="Consolas" w:eastAsia="Times New Roman" w:hAnsi="Consolas" w:cs="Times New Roman"/>
+          <w:color w:val="333333"/>
+          <w:sz w:val="21"/>
+          <w:szCs w:val="21"/>
+        </w:rPr>
+        <w:t xml:space="preserve">     blob_properties </w:t>
+      </w:r>
+      <w:r>
+        <w:rPr>
+          <w:rFonts w:ascii="Consolas" w:eastAsia="Times New Roman" w:hAnsi="Consolas" w:cs="Times New Roman"/>
+          <w:color w:val="777777"/>
+          <w:sz w:val="21"/>
+          <w:szCs w:val="21"/>
+        </w:rPr>
+        <w:t>{</w:t>
+      </w:r>
+      <w:r>
+        <w:rPr>
+          <w:rFonts w:ascii="Consolas" w:eastAsia="Times New Roman" w:hAnsi="Consolas" w:cs="Times New Roman"/>
+          <w:color w:val="333333"/>
+          <w:sz w:val="21"/>
+          <w:szCs w:val="21"/>
+        </w:rPr>
+        <w:t xml:space="preserve"> </w:t>
+      </w:r>
+    </w:p>
+    <w:p>
+      <w:pPr>
+        <w:shd w:val="clear" w:color="auto" w:fill="F5F5F5"/>
+        <w:spacing w:after="0" w:line="285" w:lineRule="atLeast"/>
+        <w:rPr>
+          <w:rFonts w:ascii="Consolas" w:eastAsia="Times New Roman" w:hAnsi="Consolas" w:cs="Times New Roman"/>
+          <w:color w:val="333333"/>
+          <w:sz w:val="21"/>
+          <w:szCs w:val="21"/>
+        </w:rPr>
+      </w:pPr>
+      <w:r>
+        <w:rPr>
+          <w:rFonts w:ascii="Consolas" w:eastAsia="Times New Roman" w:hAnsi="Consolas" w:cs="Times New Roman"/>
+          <w:color w:val="333333"/>
+          <w:sz w:val="21"/>
+          <w:szCs w:val="21"/>
+        </w:rPr>
+        <w:t>…</w:t>
       </w:r>
     </w:p>
     <w:p>
@@ -9428,6 +10459,7 @@
           <w:i/>
           <w:iCs/>
         </w:rPr>
+        <w:lastRenderedPageBreak/>
         <w:t>3.1.</w:t>
       </w:r>
       <w:r>
@@ -9441,133 +10473,6 @@
       <w:pPr>
         <w:pStyle w:val="Default"/>
         <w:spacing w:after="35"/>
-        <w:ind w:left="720"/>
-        <w:rPr>
-          <w:rFonts w:ascii="Times New Roman" w:hAnsi="Times New Roman" w:cs="Times New Roman"/>
-        </w:rPr>
-      </w:pPr>
-      <w:r>
-        <w:rPr>
-          <w:rFonts w:ascii="Times New Roman" w:hAnsi="Times New Roman" w:cs="Times New Roman"/>
-          <w:i/>
-          <w:iCs/>
-        </w:rPr>
-        <w:t>3.2.</w:t>
-      </w:r>
-      <w:r>
-        <w:rPr>
-          <w:rFonts w:ascii="Times New Roman" w:hAnsi="Times New Roman" w:cs="Times New Roman"/>
-        </w:rPr>
-        <w:t xml:space="preserve"> Inside the outputs.tf file define an output value named resource_group_name with the value of the name of the resource group that we create, like shown below: </w:t>
-      </w:r>
-    </w:p>
-    <w:p>
-      <w:pPr>
-        <w:pStyle w:val="Default"/>
-        <w:rPr>
-          <w:rFonts w:ascii="Times New Roman" w:hAnsi="Times New Roman" w:cs="Times New Roman"/>
-          <w:color w:val="4EC8AF"/>
-        </w:rPr>
-      </w:pPr>
-      <w:r>
-        <w:rPr>
-          <w:rFonts w:ascii="Times New Roman" w:hAnsi="Times New Roman" w:cs="Times New Roman"/>
-          <w:color w:val="4EC8AF"/>
-        </w:rPr>
-        <w:t xml:space="preserve">output "resource_group_name" { </w:t>
-      </w:r>
-    </w:p>
-    <w:p>
-      <w:pPr>
-        <w:pStyle w:val="Default"/>
-        <w:rPr>
-          <w:rFonts w:ascii="Times New Roman" w:hAnsi="Times New Roman" w:cs="Times New Roman"/>
-        </w:rPr>
-      </w:pPr>
-      <w:r>
-        <w:rPr>
-          <w:rFonts w:ascii="Times New Roman" w:hAnsi="Times New Roman" w:cs="Times New Roman"/>
-          <w:color w:val="9CDCFD"/>
-        </w:rPr>
-        <w:t xml:space="preserve">value </w:t>
-      </w:r>
-      <w:r>
-        <w:rPr>
-          <w:rFonts w:ascii="Times New Roman" w:hAnsi="Times New Roman" w:cs="Times New Roman"/>
-          <w:color w:val="D3D3D3"/>
-        </w:rPr>
-        <w:t xml:space="preserve">= </w:t>
-      </w:r>
-      <w:r>
-        <w:rPr>
-          <w:rFonts w:ascii="Times New Roman" w:hAnsi="Times New Roman" w:cs="Times New Roman"/>
-          <w:color w:val="9CDCFD"/>
-        </w:rPr>
-        <w:t>azurerm_resource_group</w:t>
-      </w:r>
-      <w:r>
-        <w:rPr>
-          <w:rFonts w:ascii="Times New Roman" w:hAnsi="Times New Roman" w:cs="Times New Roman"/>
-          <w:color w:val="D3D3D3"/>
-        </w:rPr>
-        <w:t>.</w:t>
-      </w:r>
-      <w:r>
-        <w:rPr>
-          <w:rFonts w:ascii="Times New Roman" w:hAnsi="Times New Roman" w:cs="Times New Roman"/>
-          <w:color w:val="9CDCFD"/>
-        </w:rPr>
-        <w:t>example</w:t>
-      </w:r>
-      <w:r>
-        <w:rPr>
-          <w:rFonts w:ascii="Times New Roman" w:hAnsi="Times New Roman" w:cs="Times New Roman"/>
-          <w:color w:val="D3D3D3"/>
-        </w:rPr>
-        <w:t>.</w:t>
-      </w:r>
-      <w:r>
-        <w:rPr>
-          <w:rFonts w:ascii="Times New Roman" w:hAnsi="Times New Roman" w:cs="Times New Roman"/>
-          <w:color w:val="9CDCFD"/>
-        </w:rPr>
-        <w:t xml:space="preserve">name </w:t>
-      </w:r>
-    </w:p>
-    <w:p>
-      <w:pPr>
-        <w:pStyle w:val="Default"/>
-        <w:rPr>
-          <w:rFonts w:ascii="Times New Roman" w:hAnsi="Times New Roman" w:cs="Times New Roman"/>
-        </w:rPr>
-      </w:pPr>
-      <w:r>
-        <w:rPr>
-          <w:rFonts w:ascii="Times New Roman" w:hAnsi="Times New Roman" w:cs="Times New Roman"/>
-        </w:rPr>
-        <w:lastRenderedPageBreak/>
-        <w:t xml:space="preserve">description = "The name of the resource group we deployed" </w:t>
-      </w:r>
-    </w:p>
-    <w:p>
-      <w:pPr>
-        <w:pStyle w:val="Default"/>
-        <w:rPr>
-          <w:rFonts w:ascii="Times New Roman" w:hAnsi="Times New Roman" w:cs="Times New Roman"/>
-          <w:color w:val="D3D3D3"/>
-        </w:rPr>
-      </w:pPr>
-      <w:r>
-        <w:rPr>
-          <w:rFonts w:ascii="Times New Roman" w:hAnsi="Times New Roman" w:cs="Times New Roman"/>
-          <w:color w:val="D3D3D3"/>
-        </w:rPr>
-        <w:t xml:space="preserve">} </w:t>
-      </w:r>
-    </w:p>
-    <w:p>
-      <w:pPr>
-        <w:pStyle w:val="Default"/>
         <w:ind w:firstLine="720"/>
         <w:rPr>
           <w:rFonts w:ascii="Times New Roman" w:hAnsi="Times New Roman" w:cs="Times New Roman"/>
@@ -9576,58 +10481,13 @@
       <w:r>
         <w:rPr>
           <w:rFonts w:ascii="Times New Roman" w:hAnsi="Times New Roman" w:cs="Times New Roman"/>
-          <w:i/>
-          <w:iCs/>
-        </w:rPr>
-        <w:t>3.3.</w:t>
-      </w:r>
-      <w:r>
-        <w:rPr>
-          <w:rFonts w:ascii="Times New Roman" w:hAnsi="Times New Roman" w:cs="Times New Roman"/>
-        </w:rPr>
-        <w:t xml:space="preserve"> Do the same for the output value named storage_account_name where the value will be the name of the storage account by using the example from step 3.2 </w:t>
-      </w:r>
-    </w:p>
-    <w:p>
-      <w:pPr>
-        <w:pStyle w:val="Default"/>
-        <w:ind w:firstLine="720"/>
-        <w:rPr>
-          <w:rFonts w:ascii="Times New Roman" w:hAnsi="Times New Roman" w:cs="Times New Roman"/>
-        </w:rPr>
-      </w:pPr>
-      <w:r>
-        <w:rPr>
-          <w:rFonts w:ascii="Times New Roman" w:hAnsi="Times New Roman" w:cs="Times New Roman"/>
-          <w:i/>
-          <w:iCs/>
-        </w:rPr>
-        <w:t>3.4.</w:t>
-      </w:r>
-      <w:r>
-        <w:rPr>
-          <w:rFonts w:ascii="Times New Roman" w:hAnsi="Times New Roman" w:cs="Times New Roman"/>
-        </w:rPr>
-        <w:t xml:space="preserve"> Execute the terraform plan with the input variable file switch. It should show you again 2 resources for destroy and 2 resources to create. You will also see at the bottom that there will be outputs. </w:t>
-      </w:r>
-    </w:p>
-    <w:p>
-      <w:pPr>
-        <w:pStyle w:val="Default"/>
-        <w:ind w:firstLine="720"/>
-        <w:rPr>
-          <w:rFonts w:ascii="Times New Roman" w:hAnsi="Times New Roman" w:cs="Times New Roman"/>
-        </w:rPr>
-      </w:pPr>
-      <w:r>
-        <w:rPr>
-          <w:rFonts w:ascii="Times New Roman" w:hAnsi="Times New Roman" w:cs="Times New Roman"/>
+          <w:noProof/>
         </w:rPr>
         <w:drawing>
-          <wp:inline distT="0" distB="0" distL="0" distR="0" wp14:anchorId="25F9022C" wp14:editId="4623DA1B">
-            <wp:extent cx="6284595" cy="1471295"/>
+          <wp:inline distT="0" distB="0" distL="0" distR="0" wp14:anchorId="0FAAADA5" wp14:editId="5755F2E1">
+            <wp:extent cx="6284595" cy="559435"/>
             <wp:effectExtent l="0" t="0" r="1905" b="0"/>
-            <wp:docPr id="26" name="Picture 26" descr="Text&#10;&#10;Description automatically generated"/>
+            <wp:docPr id="28" name="Picture 28"/>
             <wp:cNvGraphicFramePr>
               <a:graphicFrameLocks xmlns:a="http://schemas.openxmlformats.org/drawingml/2006/main" noChangeAspect="1"/>
             </wp:cNvGraphicFramePr>
@@ -9635,7 +10495,7 @@
               <a:graphicData uri="http://schemas.openxmlformats.org/drawingml/2006/picture">
                 <pic:pic xmlns:pic="http://schemas.openxmlformats.org/drawingml/2006/picture">
                   <pic:nvPicPr>
-                    <pic:cNvPr id="26" name="Picture 26" descr="Text&#10;&#10;Description automatically generated"/>
+                    <pic:cNvPr id="1" name=""/>
                     <pic:cNvPicPr/>
                   </pic:nvPicPr>
                   <pic:blipFill>
@@ -9647,7 +10507,7 @@
                   <pic:spPr>
                     <a:xfrm>
                       <a:off x="0" y="0"/>
-                      <a:ext cx="6284595" cy="1471295"/>
+                      <a:ext cx="6284595" cy="559435"/>
                     </a:xfrm>
                     <a:prstGeom prst="rect">
                       <a:avLst/>
@@ -9663,15 +10523,8 @@
     <w:p>
       <w:pPr>
         <w:pStyle w:val="Default"/>
-        <w:rPr>
-          <w:rFonts w:ascii="Times New Roman" w:hAnsi="Times New Roman" w:cs="Times New Roman"/>
-        </w:rPr>
-      </w:pPr>
-    </w:p>
-    <w:p>
-      <w:pPr>
-        <w:pStyle w:val="Default"/>
-        <w:spacing w:after="40"/>
+        <w:spacing w:after="35"/>
+        <w:ind w:left="720"/>
         <w:rPr>
           <w:rFonts w:ascii="Times New Roman" w:hAnsi="Times New Roman" w:cs="Times New Roman"/>
         </w:rPr>
@@ -9682,13 +10535,13 @@
           <w:i/>
           <w:iCs/>
         </w:rPr>
-        <w:t>4.</w:t>
-      </w:r>
-      <w:r>
-        <w:rPr>
-          <w:rFonts w:ascii="Times New Roman" w:hAnsi="Times New Roman" w:cs="Times New Roman"/>
-        </w:rPr>
-        <w:t xml:space="preserve"> Understanding the reason why our resources are being destroyed 4.1. When you execute terraform plan it will give you information about the resources and parameters that are being created with “+”, destroyed and recreated with “-/+”, the ones destroyed with “–“ and the ones that will be modified with “~”. </w:t>
+        <w:t>3.2.</w:t>
+      </w:r>
+      <w:r>
+        <w:rPr>
+          <w:rFonts w:ascii="Times New Roman" w:hAnsi="Times New Roman" w:cs="Times New Roman"/>
+        </w:rPr>
+        <w:t xml:space="preserve"> Inside the outputs.tf file define an output value named resource_group_name with the value of the name of the resource group that we create, like shown below: </w:t>
       </w:r>
     </w:p>
     <w:p>
@@ -9705,32 +10558,604 @@
           <w:i/>
           <w:iCs/>
         </w:rPr>
-        <w:t>4.2</w:t>
-      </w:r>
-      <w:r>
-        <w:rPr>
-          <w:rFonts w:ascii="Times New Roman" w:hAnsi="Times New Roman" w:cs="Times New Roman"/>
-        </w:rPr>
-        <w:t xml:space="preserve">. In this task we will need to go over our terraform plan and identify the reasons why our resources are being replaced. 4.2.1. Search for the term “forces replacement” and node the resource name and the parameter that forces replacement. Describe the reason behind it </w:t>
-      </w:r>
-    </w:p>
-    <w:p>
-      <w:pPr>
-        <w:pStyle w:val="Default"/>
-        <w:rPr>
-          <w:rFonts w:ascii="Times New Roman" w:hAnsi="Times New Roman" w:cs="Times New Roman"/>
-        </w:rPr>
-      </w:pPr>
-      <w:r>
-        <w:rPr>
-          <w:rFonts w:ascii="Times New Roman" w:hAnsi="Times New Roman" w:cs="Times New Roman"/>
-          <w:noProof/>
+        <w:t>3.3.</w:t>
+      </w:r>
+      <w:r>
+        <w:rPr>
+          <w:rFonts w:ascii="Times New Roman" w:hAnsi="Times New Roman" w:cs="Times New Roman"/>
+        </w:rPr>
+        <w:t xml:space="preserve"> Do the same for the output value named storage_account_name where the value will be the name of the storage account by using the example from step 3.2 </w:t>
+      </w:r>
+    </w:p>
+    <w:p>
+      <w:pPr>
+        <w:shd w:val="clear" w:color="auto" w:fill="F5F5F5"/>
+        <w:spacing w:after="0" w:line="285" w:lineRule="atLeast"/>
+        <w:rPr>
+          <w:rFonts w:ascii="Consolas" w:eastAsia="Times New Roman" w:hAnsi="Consolas" w:cs="Times New Roman"/>
+          <w:color w:val="333333"/>
+          <w:sz w:val="21"/>
+          <w:szCs w:val="21"/>
+        </w:rPr>
+      </w:pPr>
+      <w:r>
+        <w:rPr>
+          <w:rFonts w:ascii="Consolas" w:eastAsia="Times New Roman" w:hAnsi="Consolas" w:cs="Times New Roman"/>
+          <w:color w:val="4B69C6"/>
+          <w:sz w:val="21"/>
+          <w:szCs w:val="21"/>
+        </w:rPr>
+        <w:t>output</w:t>
+      </w:r>
+      <w:r>
+        <w:rPr>
+          <w:rFonts w:ascii="Consolas" w:eastAsia="Times New Roman" w:hAnsi="Consolas" w:cs="Times New Roman"/>
+          <w:color w:val="333333"/>
+          <w:sz w:val="21"/>
+          <w:szCs w:val="21"/>
+        </w:rPr>
+        <w:t xml:space="preserve"> </w:t>
+      </w:r>
+      <w:r>
+        <w:rPr>
+          <w:rFonts w:ascii="Consolas" w:eastAsia="Times New Roman" w:hAnsi="Consolas" w:cs="Times New Roman"/>
+          <w:color w:val="777777"/>
+          <w:sz w:val="21"/>
+          <w:szCs w:val="21"/>
+        </w:rPr>
+        <w:t>"</w:t>
+      </w:r>
+      <w:r>
+        <w:rPr>
+          <w:rFonts w:ascii="Consolas" w:eastAsia="Times New Roman" w:hAnsi="Consolas" w:cs="Times New Roman"/>
+          <w:color w:val="448C27"/>
+          <w:sz w:val="21"/>
+          <w:szCs w:val="21"/>
+        </w:rPr>
+        <w:t>resource_group_name</w:t>
+      </w:r>
+      <w:r>
+        <w:rPr>
+          <w:rFonts w:ascii="Consolas" w:eastAsia="Times New Roman" w:hAnsi="Consolas" w:cs="Times New Roman"/>
+          <w:color w:val="777777"/>
+          <w:sz w:val="21"/>
+          <w:szCs w:val="21"/>
+        </w:rPr>
+        <w:t>"</w:t>
+      </w:r>
+      <w:r>
+        <w:rPr>
+          <w:rFonts w:ascii="Consolas" w:eastAsia="Times New Roman" w:hAnsi="Consolas" w:cs="Times New Roman"/>
+          <w:color w:val="333333"/>
+          <w:sz w:val="21"/>
+          <w:szCs w:val="21"/>
+        </w:rPr>
+        <w:t xml:space="preserve"> </w:t>
+      </w:r>
+      <w:r>
+        <w:rPr>
+          <w:rFonts w:ascii="Consolas" w:eastAsia="Times New Roman" w:hAnsi="Consolas" w:cs="Times New Roman"/>
+          <w:color w:val="777777"/>
+          <w:sz w:val="21"/>
+          <w:szCs w:val="21"/>
+        </w:rPr>
+        <w:t>{</w:t>
+      </w:r>
+      <w:r>
+        <w:rPr>
+          <w:rFonts w:ascii="Consolas" w:eastAsia="Times New Roman" w:hAnsi="Consolas" w:cs="Times New Roman"/>
+          <w:color w:val="333333"/>
+          <w:sz w:val="21"/>
+          <w:szCs w:val="21"/>
+        </w:rPr>
+        <w:t xml:space="preserve"> </w:t>
+      </w:r>
+    </w:p>
+    <w:p>
+      <w:pPr>
+        <w:shd w:val="clear" w:color="auto" w:fill="F5F5F5"/>
+        <w:spacing w:after="0" w:line="285" w:lineRule="atLeast"/>
+        <w:rPr>
+          <w:rFonts w:ascii="Consolas" w:eastAsia="Times New Roman" w:hAnsi="Consolas" w:cs="Times New Roman"/>
+          <w:color w:val="333333"/>
+          <w:sz w:val="21"/>
+          <w:szCs w:val="21"/>
+        </w:rPr>
+      </w:pPr>
+      <w:r>
+        <w:rPr>
+          <w:rFonts w:ascii="Consolas" w:eastAsia="Times New Roman" w:hAnsi="Consolas" w:cs="Times New Roman"/>
+          <w:color w:val="333333"/>
+          <w:sz w:val="21"/>
+          <w:szCs w:val="21"/>
+        </w:rPr>
+        <w:t xml:space="preserve">    value </w:t>
+      </w:r>
+      <w:r>
+        <w:rPr>
+          <w:rFonts w:ascii="Consolas" w:eastAsia="Times New Roman" w:hAnsi="Consolas" w:cs="Times New Roman"/>
+          <w:color w:val="777777"/>
+          <w:sz w:val="21"/>
+          <w:szCs w:val="21"/>
+        </w:rPr>
+        <w:t>=</w:t>
+      </w:r>
+      <w:r>
+        <w:rPr>
+          <w:rFonts w:ascii="Consolas" w:eastAsia="Times New Roman" w:hAnsi="Consolas" w:cs="Times New Roman"/>
+          <w:color w:val="333333"/>
+          <w:sz w:val="21"/>
+          <w:szCs w:val="21"/>
+        </w:rPr>
+        <w:t xml:space="preserve"> azurerm_resource_group</w:t>
+      </w:r>
+      <w:r>
+        <w:rPr>
+          <w:rFonts w:ascii="Consolas" w:eastAsia="Times New Roman" w:hAnsi="Consolas" w:cs="Times New Roman"/>
+          <w:color w:val="777777"/>
+          <w:sz w:val="21"/>
+          <w:szCs w:val="21"/>
+        </w:rPr>
+        <w:t>.</w:t>
+      </w:r>
+      <w:r>
+        <w:rPr>
+          <w:rFonts w:ascii="Consolas" w:eastAsia="Times New Roman" w:hAnsi="Consolas" w:cs="Times New Roman"/>
+          <w:color w:val="333333"/>
+          <w:sz w:val="21"/>
+          <w:szCs w:val="21"/>
+        </w:rPr>
+        <w:t>example</w:t>
+      </w:r>
+      <w:r>
+        <w:rPr>
+          <w:rFonts w:ascii="Consolas" w:eastAsia="Times New Roman" w:hAnsi="Consolas" w:cs="Times New Roman"/>
+          <w:color w:val="777777"/>
+          <w:sz w:val="21"/>
+          <w:szCs w:val="21"/>
+        </w:rPr>
+        <w:t>.</w:t>
+      </w:r>
+      <w:r>
+        <w:rPr>
+          <w:rFonts w:ascii="Consolas" w:eastAsia="Times New Roman" w:hAnsi="Consolas" w:cs="Times New Roman"/>
+          <w:color w:val="333333"/>
+          <w:sz w:val="21"/>
+          <w:szCs w:val="21"/>
+        </w:rPr>
+        <w:t xml:space="preserve">name </w:t>
+      </w:r>
+    </w:p>
+    <w:p>
+      <w:pPr>
+        <w:shd w:val="clear" w:color="auto" w:fill="F5F5F5"/>
+        <w:spacing w:after="0" w:line="285" w:lineRule="atLeast"/>
+        <w:rPr>
+          <w:rFonts w:ascii="Consolas" w:eastAsia="Times New Roman" w:hAnsi="Consolas" w:cs="Times New Roman"/>
+          <w:color w:val="333333"/>
+          <w:sz w:val="21"/>
+          <w:szCs w:val="21"/>
+        </w:rPr>
+      </w:pPr>
+      <w:r>
+        <w:rPr>
+          <w:rFonts w:ascii="Consolas" w:eastAsia="Times New Roman" w:hAnsi="Consolas" w:cs="Times New Roman"/>
+          <w:color w:val="333333"/>
+          <w:sz w:val="21"/>
+          <w:szCs w:val="21"/>
+        </w:rPr>
+        <w:t xml:space="preserve">    description </w:t>
+      </w:r>
+      <w:r>
+        <w:rPr>
+          <w:rFonts w:ascii="Consolas" w:eastAsia="Times New Roman" w:hAnsi="Consolas" w:cs="Times New Roman"/>
+          <w:color w:val="777777"/>
+          <w:sz w:val="21"/>
+          <w:szCs w:val="21"/>
+        </w:rPr>
+        <w:t>=</w:t>
+      </w:r>
+      <w:r>
+        <w:rPr>
+          <w:rFonts w:ascii="Consolas" w:eastAsia="Times New Roman" w:hAnsi="Consolas" w:cs="Times New Roman"/>
+          <w:color w:val="333333"/>
+          <w:sz w:val="21"/>
+          <w:szCs w:val="21"/>
+        </w:rPr>
+        <w:t xml:space="preserve"> </w:t>
+      </w:r>
+      <w:r>
+        <w:rPr>
+          <w:rFonts w:ascii="Consolas" w:eastAsia="Times New Roman" w:hAnsi="Consolas" w:cs="Times New Roman"/>
+          <w:color w:val="777777"/>
+          <w:sz w:val="21"/>
+          <w:szCs w:val="21"/>
+        </w:rPr>
+        <w:t>"</w:t>
+      </w:r>
+      <w:r>
+        <w:rPr>
+          <w:rFonts w:ascii="Consolas" w:eastAsia="Times New Roman" w:hAnsi="Consolas" w:cs="Times New Roman"/>
+          <w:color w:val="448C27"/>
+          <w:sz w:val="21"/>
+          <w:szCs w:val="21"/>
+        </w:rPr>
+        <w:t>The name of the resource group we deployed</w:t>
+      </w:r>
+      <w:r>
+        <w:rPr>
+          <w:rFonts w:ascii="Consolas" w:eastAsia="Times New Roman" w:hAnsi="Consolas" w:cs="Times New Roman"/>
+          <w:color w:val="777777"/>
+          <w:sz w:val="21"/>
+          <w:szCs w:val="21"/>
+        </w:rPr>
+        <w:t>"</w:t>
+      </w:r>
+      <w:r>
+        <w:rPr>
+          <w:rFonts w:ascii="Consolas" w:eastAsia="Times New Roman" w:hAnsi="Consolas" w:cs="Times New Roman"/>
+          <w:color w:val="333333"/>
+          <w:sz w:val="21"/>
+          <w:szCs w:val="21"/>
+        </w:rPr>
+        <w:t xml:space="preserve"> </w:t>
+      </w:r>
+    </w:p>
+    <w:p>
+      <w:pPr>
+        <w:shd w:val="clear" w:color="auto" w:fill="F5F5F5"/>
+        <w:spacing w:after="0" w:line="285" w:lineRule="atLeast"/>
+        <w:rPr>
+          <w:rFonts w:ascii="Consolas" w:eastAsia="Times New Roman" w:hAnsi="Consolas" w:cs="Times New Roman"/>
+          <w:color w:val="333333"/>
+          <w:sz w:val="21"/>
+          <w:szCs w:val="21"/>
+        </w:rPr>
+      </w:pPr>
+      <w:r>
+        <w:rPr>
+          <w:rFonts w:ascii="Consolas" w:eastAsia="Times New Roman" w:hAnsi="Consolas" w:cs="Times New Roman"/>
+          <w:color w:val="777777"/>
+          <w:sz w:val="21"/>
+          <w:szCs w:val="21"/>
+        </w:rPr>
+        <w:t>}</w:t>
+      </w:r>
+      <w:r>
+        <w:rPr>
+          <w:rFonts w:ascii="Consolas" w:eastAsia="Times New Roman" w:hAnsi="Consolas" w:cs="Times New Roman"/>
+          <w:color w:val="333333"/>
+          <w:sz w:val="21"/>
+          <w:szCs w:val="21"/>
+        </w:rPr>
+        <w:t xml:space="preserve"> </w:t>
+      </w:r>
+    </w:p>
+    <w:p>
+      <w:pPr>
+        <w:shd w:val="clear" w:color="auto" w:fill="F5F5F5"/>
+        <w:spacing w:after="0" w:line="285" w:lineRule="atLeast"/>
+        <w:rPr>
+          <w:rFonts w:ascii="Consolas" w:eastAsia="Times New Roman" w:hAnsi="Consolas" w:cs="Times New Roman"/>
+          <w:color w:val="333333"/>
+          <w:sz w:val="21"/>
+          <w:szCs w:val="21"/>
+        </w:rPr>
+      </w:pPr>
+      <w:r>
+        <w:rPr>
+          <w:rFonts w:ascii="Consolas" w:eastAsia="Times New Roman" w:hAnsi="Consolas" w:cs="Times New Roman"/>
+          <w:color w:val="4B69C6"/>
+          <w:sz w:val="21"/>
+          <w:szCs w:val="21"/>
+        </w:rPr>
+        <w:t>output</w:t>
+      </w:r>
+      <w:r>
+        <w:rPr>
+          <w:rFonts w:ascii="Consolas" w:eastAsia="Times New Roman" w:hAnsi="Consolas" w:cs="Times New Roman"/>
+          <w:color w:val="333333"/>
+          <w:sz w:val="21"/>
+          <w:szCs w:val="21"/>
+        </w:rPr>
+        <w:t xml:space="preserve"> </w:t>
+      </w:r>
+      <w:r>
+        <w:rPr>
+          <w:rFonts w:ascii="Consolas" w:eastAsia="Times New Roman" w:hAnsi="Consolas" w:cs="Times New Roman"/>
+          <w:color w:val="777777"/>
+          <w:sz w:val="21"/>
+          <w:szCs w:val="21"/>
+        </w:rPr>
+        <w:t>"</w:t>
+      </w:r>
+      <w:r>
+        <w:rPr>
+          <w:rFonts w:ascii="Consolas" w:eastAsia="Times New Roman" w:hAnsi="Consolas" w:cs="Times New Roman"/>
+          <w:color w:val="448C27"/>
+          <w:sz w:val="21"/>
+          <w:szCs w:val="21"/>
+        </w:rPr>
+        <w:t>storage_accaount_name</w:t>
+      </w:r>
+      <w:r>
+        <w:rPr>
+          <w:rFonts w:ascii="Consolas" w:eastAsia="Times New Roman" w:hAnsi="Consolas" w:cs="Times New Roman"/>
+          <w:color w:val="777777"/>
+          <w:sz w:val="21"/>
+          <w:szCs w:val="21"/>
+        </w:rPr>
+        <w:t>"</w:t>
+      </w:r>
+      <w:r>
+        <w:rPr>
+          <w:rFonts w:ascii="Consolas" w:eastAsia="Times New Roman" w:hAnsi="Consolas" w:cs="Times New Roman"/>
+          <w:color w:val="333333"/>
+          <w:sz w:val="21"/>
+          <w:szCs w:val="21"/>
+        </w:rPr>
+        <w:t xml:space="preserve"> </w:t>
+      </w:r>
+      <w:r>
+        <w:rPr>
+          <w:rFonts w:ascii="Consolas" w:eastAsia="Times New Roman" w:hAnsi="Consolas" w:cs="Times New Roman"/>
+          <w:color w:val="777777"/>
+          <w:sz w:val="21"/>
+          <w:szCs w:val="21"/>
+        </w:rPr>
+        <w:t>{</w:t>
+      </w:r>
+      <w:r>
+        <w:rPr>
+          <w:rFonts w:ascii="Consolas" w:eastAsia="Times New Roman" w:hAnsi="Consolas" w:cs="Times New Roman"/>
+          <w:color w:val="333333"/>
+          <w:sz w:val="21"/>
+          <w:szCs w:val="21"/>
+        </w:rPr>
+        <w:t xml:space="preserve"> </w:t>
+      </w:r>
+    </w:p>
+    <w:p>
+      <w:pPr>
+        <w:shd w:val="clear" w:color="auto" w:fill="F5F5F5"/>
+        <w:spacing w:after="0" w:line="285" w:lineRule="atLeast"/>
+        <w:rPr>
+          <w:rFonts w:ascii="Consolas" w:eastAsia="Times New Roman" w:hAnsi="Consolas" w:cs="Times New Roman"/>
+          <w:color w:val="333333"/>
+          <w:sz w:val="21"/>
+          <w:szCs w:val="21"/>
+        </w:rPr>
+      </w:pPr>
+      <w:r>
+        <w:rPr>
+          <w:rFonts w:ascii="Consolas" w:eastAsia="Times New Roman" w:hAnsi="Consolas" w:cs="Times New Roman"/>
+          <w:color w:val="333333"/>
+          <w:sz w:val="21"/>
+          <w:szCs w:val="21"/>
+        </w:rPr>
+        <w:t xml:space="preserve">value </w:t>
+      </w:r>
+      <w:r>
+        <w:rPr>
+          <w:rFonts w:ascii="Consolas" w:eastAsia="Times New Roman" w:hAnsi="Consolas" w:cs="Times New Roman"/>
+          <w:color w:val="777777"/>
+          <w:sz w:val="21"/>
+          <w:szCs w:val="21"/>
+        </w:rPr>
+        <w:t>=</w:t>
+      </w:r>
+      <w:r>
+        <w:rPr>
+          <w:rFonts w:ascii="Consolas" w:eastAsia="Times New Roman" w:hAnsi="Consolas" w:cs="Times New Roman"/>
+          <w:color w:val="333333"/>
+          <w:sz w:val="21"/>
+          <w:szCs w:val="21"/>
+        </w:rPr>
+        <w:t xml:space="preserve"> azurerm_storage_account</w:t>
+      </w:r>
+      <w:r>
+        <w:rPr>
+          <w:rFonts w:ascii="Consolas" w:eastAsia="Times New Roman" w:hAnsi="Consolas" w:cs="Times New Roman"/>
+          <w:color w:val="777777"/>
+          <w:sz w:val="21"/>
+          <w:szCs w:val="21"/>
+        </w:rPr>
+        <w:t>.</w:t>
+      </w:r>
+      <w:r>
+        <w:rPr>
+          <w:rFonts w:ascii="Consolas" w:eastAsia="Times New Roman" w:hAnsi="Consolas" w:cs="Times New Roman"/>
+          <w:color w:val="333333"/>
+          <w:sz w:val="21"/>
+          <w:szCs w:val="21"/>
+        </w:rPr>
+        <w:t>example</w:t>
+      </w:r>
+      <w:r>
+        <w:rPr>
+          <w:rFonts w:ascii="Consolas" w:eastAsia="Times New Roman" w:hAnsi="Consolas" w:cs="Times New Roman"/>
+          <w:color w:val="777777"/>
+          <w:sz w:val="21"/>
+          <w:szCs w:val="21"/>
+        </w:rPr>
+        <w:t>.</w:t>
+      </w:r>
+      <w:r>
+        <w:rPr>
+          <w:rFonts w:ascii="Consolas" w:eastAsia="Times New Roman" w:hAnsi="Consolas" w:cs="Times New Roman"/>
+          <w:color w:val="333333"/>
+          <w:sz w:val="21"/>
+          <w:szCs w:val="21"/>
+        </w:rPr>
+        <w:t xml:space="preserve">name </w:t>
+      </w:r>
+    </w:p>
+    <w:p>
+      <w:pPr>
+        <w:shd w:val="clear" w:color="auto" w:fill="F5F5F5"/>
+        <w:spacing w:after="0" w:line="285" w:lineRule="atLeast"/>
+        <w:rPr>
+          <w:rFonts w:ascii="Consolas" w:eastAsia="Times New Roman" w:hAnsi="Consolas" w:cs="Times New Roman"/>
+          <w:color w:val="333333"/>
+          <w:sz w:val="21"/>
+          <w:szCs w:val="21"/>
+        </w:rPr>
+      </w:pPr>
+      <w:r>
+        <w:rPr>
+          <w:rFonts w:ascii="Consolas" w:eastAsia="Times New Roman" w:hAnsi="Consolas" w:cs="Times New Roman"/>
+          <w:color w:val="333333"/>
+          <w:sz w:val="21"/>
+          <w:szCs w:val="21"/>
+        </w:rPr>
+        <w:t xml:space="preserve">description </w:t>
+      </w:r>
+      <w:r>
+        <w:rPr>
+          <w:rFonts w:ascii="Consolas" w:eastAsia="Times New Roman" w:hAnsi="Consolas" w:cs="Times New Roman"/>
+          <w:color w:val="777777"/>
+          <w:sz w:val="21"/>
+          <w:szCs w:val="21"/>
+        </w:rPr>
+        <w:t>=</w:t>
+      </w:r>
+      <w:r>
+        <w:rPr>
+          <w:rFonts w:ascii="Consolas" w:eastAsia="Times New Roman" w:hAnsi="Consolas" w:cs="Times New Roman"/>
+          <w:color w:val="333333"/>
+          <w:sz w:val="21"/>
+          <w:szCs w:val="21"/>
+        </w:rPr>
+        <w:t xml:space="preserve"> </w:t>
+      </w:r>
+      <w:r>
+        <w:rPr>
+          <w:rFonts w:ascii="Consolas" w:eastAsia="Times New Roman" w:hAnsi="Consolas" w:cs="Times New Roman"/>
+          <w:color w:val="777777"/>
+          <w:sz w:val="21"/>
+          <w:szCs w:val="21"/>
+        </w:rPr>
+        <w:t>"</w:t>
+      </w:r>
+      <w:r>
+        <w:rPr>
+          <w:rFonts w:ascii="Consolas" w:eastAsia="Times New Roman" w:hAnsi="Consolas" w:cs="Times New Roman"/>
+          <w:color w:val="448C27"/>
+          <w:sz w:val="21"/>
+          <w:szCs w:val="21"/>
+        </w:rPr>
+        <w:t>The name of the resource group we deployed</w:t>
+      </w:r>
+      <w:r>
+        <w:rPr>
+          <w:rFonts w:ascii="Consolas" w:eastAsia="Times New Roman" w:hAnsi="Consolas" w:cs="Times New Roman"/>
+          <w:color w:val="777777"/>
+          <w:sz w:val="21"/>
+          <w:szCs w:val="21"/>
+        </w:rPr>
+        <w:t>"</w:t>
+      </w:r>
+      <w:r>
+        <w:rPr>
+          <w:rFonts w:ascii="Consolas" w:eastAsia="Times New Roman" w:hAnsi="Consolas" w:cs="Times New Roman"/>
+          <w:color w:val="333333"/>
+          <w:sz w:val="21"/>
+          <w:szCs w:val="21"/>
+        </w:rPr>
+        <w:t xml:space="preserve"> </w:t>
+      </w:r>
+    </w:p>
+    <w:p>
+      <w:pPr>
+        <w:shd w:val="clear" w:color="auto" w:fill="F5F5F5"/>
+        <w:spacing w:after="0" w:line="285" w:lineRule="atLeast"/>
+        <w:rPr>
+          <w:rFonts w:ascii="Consolas" w:eastAsia="Times New Roman" w:hAnsi="Consolas" w:cs="Times New Roman"/>
+          <w:color w:val="333333"/>
+          <w:sz w:val="21"/>
+          <w:szCs w:val="21"/>
+        </w:rPr>
+      </w:pPr>
+      <w:r>
+        <w:rPr>
+          <w:rFonts w:ascii="Consolas" w:eastAsia="Times New Roman" w:hAnsi="Consolas" w:cs="Times New Roman"/>
+          <w:color w:val="777777"/>
+          <w:sz w:val="21"/>
+          <w:szCs w:val="21"/>
+        </w:rPr>
+        <w:t>}</w:t>
+      </w:r>
+      <w:r>
+        <w:rPr>
+          <w:rFonts w:ascii="Consolas" w:eastAsia="Times New Roman" w:hAnsi="Consolas" w:cs="Times New Roman"/>
+          <w:color w:val="333333"/>
+          <w:sz w:val="21"/>
+          <w:szCs w:val="21"/>
+        </w:rPr>
+        <w:t xml:space="preserve"> </w:t>
+      </w:r>
+    </w:p>
+    <w:p>
+      <w:pPr>
+        <w:shd w:val="clear" w:color="auto" w:fill="F5F5F5"/>
+        <w:spacing w:after="0" w:line="285" w:lineRule="atLeast"/>
+        <w:rPr>
+          <w:rFonts w:ascii="Consolas" w:eastAsia="Times New Roman" w:hAnsi="Consolas" w:cs="Times New Roman"/>
+          <w:color w:val="333333"/>
+          <w:sz w:val="21"/>
+          <w:szCs w:val="21"/>
+        </w:rPr>
+      </w:pPr>
+    </w:p>
+    <w:p>
+      <w:pPr>
+        <w:pStyle w:val="Default"/>
+        <w:ind w:firstLine="720"/>
+        <w:rPr>
+          <w:rFonts w:ascii="Times New Roman" w:hAnsi="Times New Roman" w:cs="Times New Roman"/>
+        </w:rPr>
+      </w:pPr>
+    </w:p>
+    <w:p>
+      <w:pPr>
+        <w:pStyle w:val="Default"/>
+        <w:ind w:firstLine="720"/>
+        <w:rPr>
+          <w:rFonts w:ascii="Times New Roman" w:hAnsi="Times New Roman" w:cs="Times New Roman"/>
+        </w:rPr>
+      </w:pPr>
+      <w:r>
+        <w:rPr>
+          <w:rFonts w:ascii="Times New Roman" w:hAnsi="Times New Roman" w:cs="Times New Roman"/>
+          <w:i/>
+          <w:iCs/>
+        </w:rPr>
+        <w:t>3.4.</w:t>
+      </w:r>
+      <w:r>
+        <w:rPr>
+          <w:rFonts w:ascii="Times New Roman" w:hAnsi="Times New Roman" w:cs="Times New Roman"/>
+        </w:rPr>
+        <w:t xml:space="preserve"> Execute the terraform plan with the input variable file switch. It should show you again 2 resources for destroy and 2 resources to create. You will also see at the bottom that there will be outputs. </w:t>
+      </w:r>
+    </w:p>
+    <w:p>
+      <w:pPr>
+        <w:pStyle w:val="Default"/>
+        <w:ind w:firstLine="720"/>
+        <w:rPr>
+          <w:rFonts w:ascii="Times New Roman" w:hAnsi="Times New Roman" w:cs="Times New Roman"/>
+        </w:rPr>
+      </w:pPr>
+      <w:r>
+        <w:rPr>
+          <w:rFonts w:ascii="Times New Roman" w:hAnsi="Times New Roman" w:cs="Times New Roman"/>
         </w:rPr>
         <w:drawing>
-          <wp:inline distT="0" distB="0" distL="0" distR="0" wp14:anchorId="10FD1FF0" wp14:editId="758A95F7">
-            <wp:extent cx="6284595" cy="2578100"/>
-            <wp:effectExtent l="0" t="0" r="1905" b="0"/>
-            <wp:docPr id="14" name="Picture 14" descr="Text&#10;&#10;Description automatically generated"/>
+          <wp:inline distT="0" distB="0" distL="0" distR="0" wp14:anchorId="5A2A0DDB" wp14:editId="1A627901">
+            <wp:extent cx="5801535" cy="743054"/>
+            <wp:effectExtent l="0" t="0" r="0" b="0"/>
+            <wp:docPr id="31" name="Picture 31"/>
             <wp:cNvGraphicFramePr>
               <a:graphicFrameLocks xmlns:a="http://schemas.openxmlformats.org/drawingml/2006/main" noChangeAspect="1"/>
             </wp:cNvGraphicFramePr>
@@ -9738,7 +11163,7 @@
               <a:graphicData uri="http://schemas.openxmlformats.org/drawingml/2006/picture">
                 <pic:pic xmlns:pic="http://schemas.openxmlformats.org/drawingml/2006/picture">
                   <pic:nvPicPr>
-                    <pic:cNvPr id="14" name="Picture 14" descr="Text&#10;&#10;Description automatically generated"/>
+                    <pic:cNvPr id="1" name=""/>
                     <pic:cNvPicPr/>
                   </pic:nvPicPr>
                   <pic:blipFill>
@@ -9750,7 +11175,7 @@
                   <pic:spPr>
                     <a:xfrm>
                       <a:off x="0" y="0"/>
-                      <a:ext cx="6284595" cy="2578100"/>
+                      <a:ext cx="5801535" cy="743054"/>
                     </a:xfrm>
                     <a:prstGeom prst="rect">
                       <a:avLst/>
@@ -9768,6 +11193,84 @@
         <w:pStyle w:val="Default"/>
         <w:rPr>
           <w:rFonts w:ascii="Times New Roman" w:hAnsi="Times New Roman" w:cs="Times New Roman"/>
+        </w:rPr>
+      </w:pPr>
+    </w:p>
+    <w:p>
+      <w:pPr>
+        <w:pStyle w:val="Default"/>
+        <w:spacing w:after="40"/>
+        <w:rPr>
+          <w:rFonts w:ascii="Times New Roman" w:hAnsi="Times New Roman" w:cs="Times New Roman"/>
+        </w:rPr>
+      </w:pPr>
+      <w:r>
+        <w:rPr>
+          <w:rFonts w:ascii="Times New Roman" w:hAnsi="Times New Roman" w:cs="Times New Roman"/>
+          <w:i/>
+          <w:iCs/>
+        </w:rPr>
+        <w:t>4.</w:t>
+      </w:r>
+      <w:r>
+        <w:rPr>
+          <w:rFonts w:ascii="Times New Roman" w:hAnsi="Times New Roman" w:cs="Times New Roman"/>
+        </w:rPr>
+        <w:t xml:space="preserve"> Understanding the reason why our resources are being destroyed 4.1. When you execute terraform plan it will give you information about the resources and parameters that are being created with “+”, destroyed and recreated with “-/+”, the ones destroyed with “–“ and the ones that will be modified with “~”. </w:t>
+      </w:r>
+    </w:p>
+    <w:p>
+      <w:pPr>
+        <w:pStyle w:val="Default"/>
+        <w:ind w:firstLine="720"/>
+        <w:rPr>
+          <w:rFonts w:ascii="Times New Roman" w:hAnsi="Times New Roman" w:cs="Times New Roman"/>
+        </w:rPr>
+      </w:pPr>
+      <w:r>
+        <w:rPr>
+          <w:rFonts w:ascii="Times New Roman" w:hAnsi="Times New Roman" w:cs="Times New Roman"/>
+          <w:i/>
+          <w:iCs/>
+        </w:rPr>
+        <w:t>4.2</w:t>
+      </w:r>
+      <w:r>
+        <w:rPr>
+          <w:rFonts w:ascii="Times New Roman" w:hAnsi="Times New Roman" w:cs="Times New Roman"/>
+        </w:rPr>
+        <w:t xml:space="preserve">. In this task we will need to go over our terraform plan and identify the reasons why our resources are being replaced. </w:t>
+      </w:r>
+    </w:p>
+    <w:p>
+      <w:pPr>
+        <w:pStyle w:val="Default"/>
+        <w:ind w:left="720" w:firstLine="720"/>
+        <w:rPr>
+          <w:rFonts w:ascii="Times New Roman" w:hAnsi="Times New Roman" w:cs="Times New Roman"/>
+        </w:rPr>
+      </w:pPr>
+      <w:r>
+        <w:rPr>
+          <w:rFonts w:ascii="Times New Roman" w:hAnsi="Times New Roman" w:cs="Times New Roman"/>
+          <w:i/>
+          <w:iCs/>
+        </w:rPr>
+        <w:t>4.2.1.</w:t>
+      </w:r>
+      <w:r>
+        <w:rPr>
+          <w:rFonts w:ascii="Times New Roman" w:hAnsi="Times New Roman" w:cs="Times New Roman"/>
+        </w:rPr>
+        <w:t xml:space="preserve"> Search for the term “forces replacement” and node the resource name and the parameter that forces replacement. Describe the reason behind it </w:t>
+      </w:r>
+    </w:p>
+    <w:p>
+      <w:pPr>
+        <w:pStyle w:val="Default"/>
+        <w:ind w:left="720" w:firstLine="720"/>
+        <w:rPr>
+          <w:rFonts w:ascii="Times New Roman" w:hAnsi="Times New Roman" w:cs="Times New Roman"/>
           <w:b/>
           <w:bCs/>
         </w:rPr>
@@ -9778,7 +11281,104 @@
           <w:b/>
           <w:bCs/>
         </w:rPr>
-        <w:t>Because with the input variables, we are changing the name of the rg and that rg has to be changed in the sa too.</w:t>
+        <w:t xml:space="preserve">Because we need </w:t>
+      </w:r>
+      <w:r>
+        <w:rPr>
+          <w:rFonts w:ascii="Times New Roman" w:hAnsi="Times New Roman" w:cs="Times New Roman"/>
+          <w:b/>
+          <w:bCs/>
+        </w:rPr>
+        <w:t>the</w:t>
+      </w:r>
+      <w:r>
+        <w:rPr>
+          <w:rFonts w:ascii="Times New Roman" w:hAnsi="Times New Roman" w:cs="Times New Roman"/>
+          <w:b/>
+          <w:bCs/>
+        </w:rPr>
+        <w:t xml:space="preserve"> name of the rg to be shown as an</w:t>
+      </w:r>
+      <w:r>
+        <w:rPr>
+          <w:rFonts w:ascii="Times New Roman" w:hAnsi="Times New Roman" w:cs="Times New Roman"/>
+          <w:b/>
+          <w:bCs/>
+        </w:rPr>
+        <w:t xml:space="preserve"> ou</w:t>
+      </w:r>
+      <w:r>
+        <w:rPr>
+          <w:rFonts w:ascii="Times New Roman" w:hAnsi="Times New Roman" w:cs="Times New Roman"/>
+          <w:b/>
+          <w:bCs/>
+        </w:rPr>
+        <w:t xml:space="preserve">tput and in need to be destroyed </w:t>
+      </w:r>
+      <w:r>
+        <w:rPr>
+          <w:rFonts w:ascii="Times New Roman" w:hAnsi="Times New Roman" w:cs="Times New Roman"/>
+          <w:b/>
+          <w:bCs/>
+        </w:rPr>
+        <w:t xml:space="preserve">and </w:t>
+      </w:r>
+      <w:r>
+        <w:rPr>
+          <w:rFonts w:ascii="Times New Roman" w:hAnsi="Times New Roman" w:cs="Times New Roman"/>
+          <w:b/>
+          <w:bCs/>
+        </w:rPr>
+        <w:t>than deployed again and it will show us the outputs.</w:t>
+      </w:r>
+    </w:p>
+    <w:p>
+      <w:pPr>
+        <w:pStyle w:val="Default"/>
+        <w:rPr>
+          <w:rFonts w:ascii="Times New Roman" w:hAnsi="Times New Roman" w:cs="Times New Roman"/>
+        </w:rPr>
+      </w:pPr>
+      <w:r>
+        <w:rPr>
+          <w:rFonts w:ascii="Times New Roman" w:hAnsi="Times New Roman" w:cs="Times New Roman"/>
+        </w:rPr>
+        <w:lastRenderedPageBreak/>
+        <w:drawing>
+          <wp:inline distT="0" distB="0" distL="0" distR="0" wp14:anchorId="59FDD50C" wp14:editId="362C4CA6">
+            <wp:extent cx="6284595" cy="2073275"/>
+            <wp:effectExtent l="0" t="0" r="1905" b="3175"/>
+            <wp:docPr id="30" name="Picture 30" descr="Text&#10;&#10;Description automatically generated"/>
+            <wp:cNvGraphicFramePr>
+              <a:graphicFrameLocks xmlns:a="http://schemas.openxmlformats.org/drawingml/2006/main" noChangeAspect="1"/>
+            </wp:cNvGraphicFramePr>
+            <a:graphic xmlns:a="http://schemas.openxmlformats.org/drawingml/2006/main">
+              <a:graphicData uri="http://schemas.openxmlformats.org/drawingml/2006/picture">
+                <pic:pic xmlns:pic="http://schemas.openxmlformats.org/drawingml/2006/picture">
+                  <pic:nvPicPr>
+                    <pic:cNvPr id="30" name="Picture 30" descr="Text&#10;&#10;Description automatically generated"/>
+                    <pic:cNvPicPr/>
+                  </pic:nvPicPr>
+                  <pic:blipFill>
+                    <a:blip r:embed="rId30"/>
+                    <a:stretch>
+                      <a:fillRect/>
+                    </a:stretch>
+                  </pic:blipFill>
+                  <pic:spPr>
+                    <a:xfrm>
+                      <a:off x="0" y="0"/>
+                      <a:ext cx="6284595" cy="2073275"/>
+                    </a:xfrm>
+                    <a:prstGeom prst="rect">
+                      <a:avLst/>
+                    </a:prstGeom>
+                  </pic:spPr>
+                </pic:pic>
+              </a:graphicData>
+            </a:graphic>
+          </wp:inline>
+        </w:drawing>
       </w:r>
     </w:p>
     <w:p>
@@ -9818,16 +11418,29 @@
           <w:rFonts w:ascii="Times New Roman" w:hAnsi="Times New Roman" w:cs="Times New Roman"/>
         </w:rPr>
       </w:pPr>
-      <w:r>
-        <w:rPr>
-          <w:rFonts w:ascii="Times New Roman" w:hAnsi="Times New Roman" w:cs="Times New Roman"/>
-          <w:noProof/>
+    </w:p>
+    <w:p>
+      <w:pPr>
+        <w:tabs>
+          <w:tab w:val="left" w:pos="2270"/>
+        </w:tabs>
+        <w:rPr>
+          <w:rFonts w:ascii="Times New Roman" w:hAnsi="Times New Roman" w:cs="Times New Roman"/>
+          <w:sz w:val="24"/>
+          <w:szCs w:val="24"/>
+        </w:rPr>
+      </w:pPr>
+      <w:r>
+        <w:rPr>
+          <w:rFonts w:ascii="Times New Roman" w:hAnsi="Times New Roman" w:cs="Times New Roman"/>
+          <w:sz w:val="24"/>
+          <w:szCs w:val="24"/>
         </w:rPr>
         <w:drawing>
-          <wp:inline distT="0" distB="0" distL="0" distR="0" wp14:anchorId="5DAFC101" wp14:editId="28FBA8C5">
-            <wp:extent cx="6284595" cy="466725"/>
-            <wp:effectExtent l="0" t="0" r="1905" b="9525"/>
-            <wp:docPr id="13" name="Picture 13"/>
+          <wp:inline distT="0" distB="0" distL="0" distR="0" wp14:anchorId="78275079" wp14:editId="620BE5C8">
+            <wp:extent cx="6284595" cy="2166620"/>
+            <wp:effectExtent l="0" t="0" r="1905" b="5080"/>
+            <wp:docPr id="32" name="Picture 32"/>
             <wp:cNvGraphicFramePr>
               <a:graphicFrameLocks xmlns:a="http://schemas.openxmlformats.org/drawingml/2006/main" noChangeAspect="1"/>
             </wp:cNvGraphicFramePr>
@@ -9839,7 +11452,7 @@
                     <pic:cNvPicPr/>
                   </pic:nvPicPr>
                   <pic:blipFill>
-                    <a:blip r:embed="rId30"/>
+                    <a:blip r:embed="rId31"/>
                     <a:stretch>
                       <a:fillRect/>
                     </a:stretch>
@@ -9847,7 +11460,7 @@
                   <pic:spPr>
                     <a:xfrm>
                       <a:off x="0" y="0"/>
-                      <a:ext cx="6284595" cy="466725"/>
+                      <a:ext cx="6284595" cy="2166620"/>
                     </a:xfrm>
                     <a:prstGeom prst="rect">
                       <a:avLst/>
@@ -9859,18 +11472,6 @@
           </wp:inline>
         </w:drawing>
       </w:r>
-    </w:p>
-    <w:p>
-      <w:pPr>
-        <w:tabs>
-          <w:tab w:val="left" w:pos="2270"/>
-        </w:tabs>
-        <w:rPr>
-          <w:rFonts w:ascii="Times New Roman" w:hAnsi="Times New Roman" w:cs="Times New Roman"/>
-          <w:sz w:val="24"/>
-          <w:szCs w:val="24"/>
-        </w:rPr>
-      </w:pPr>
     </w:p>
     <w:sectPr>
       <w:pgSz w:w="12240" w:h="16340"/>
@@ -9991,6 +11592,119 @@
     </w:lvl>
   </w:abstractNum>
   <w:abstractNum w:abstractNumId="2" w15:restartNumberingAfterBreak="0">
+    <w:nsid w:val="7CEC3BB4"/>
+    <w:multiLevelType w:val="hybridMultilevel"/>
+    <w:tmpl w:val="13CA8DE0"/>
+    <w:lvl w:ilvl="0" w:tplc="04090001">
+      <w:start w:val="1"/>
+      <w:numFmt w:val="bullet"/>
+      <w:lvlText w:val=""/>
+      <w:lvlJc w:val="left"/>
+      <w:pPr>
+        <w:ind w:left="780" w:hanging="360"/>
+      </w:pPr>
+      <w:rPr>
+        <w:rFonts w:ascii="Symbol" w:hAnsi="Symbol" w:hint="default"/>
+      </w:rPr>
+    </w:lvl>
+    <w:lvl w:ilvl="1" w:tplc="04090003" w:tentative="1">
+      <w:start w:val="1"/>
+      <w:numFmt w:val="bullet"/>
+      <w:lvlText w:val="o"/>
+      <w:lvlJc w:val="left"/>
+      <w:pPr>
+        <w:ind w:left="1500" w:hanging="360"/>
+      </w:pPr>
+      <w:rPr>
+        <w:rFonts w:ascii="Courier New" w:hAnsi="Courier New" w:cs="Courier New" w:hint="default"/>
+      </w:rPr>
+    </w:lvl>
+    <w:lvl w:ilvl="2" w:tplc="04090005" w:tentative="1">
+      <w:start w:val="1"/>
+      <w:numFmt w:val="bullet"/>
+      <w:lvlText w:val=""/>
+      <w:lvlJc w:val="left"/>
+      <w:pPr>
+        <w:ind w:left="2220" w:hanging="360"/>
+      </w:pPr>
+      <w:rPr>
+        <w:rFonts w:ascii="Wingdings" w:hAnsi="Wingdings" w:hint="default"/>
+      </w:rPr>
+    </w:lvl>
+    <w:lvl w:ilvl="3" w:tplc="04090001" w:tentative="1">
+      <w:start w:val="1"/>
+      <w:numFmt w:val="bullet"/>
+      <w:lvlText w:val=""/>
+      <w:lvlJc w:val="left"/>
+      <w:pPr>
+        <w:ind w:left="2940" w:hanging="360"/>
+      </w:pPr>
+      <w:rPr>
+        <w:rFonts w:ascii="Symbol" w:hAnsi="Symbol" w:hint="default"/>
+      </w:rPr>
+    </w:lvl>
+    <w:lvl w:ilvl="4" w:tplc="04090003" w:tentative="1">
+      <w:start w:val="1"/>
+      <w:numFmt w:val="bullet"/>
+      <w:lvlText w:val="o"/>
+      <w:lvlJc w:val="left"/>
+      <w:pPr>
+        <w:ind w:left="3660" w:hanging="360"/>
+      </w:pPr>
+      <w:rPr>
+        <w:rFonts w:ascii="Courier New" w:hAnsi="Courier New" w:cs="Courier New" w:hint="default"/>
+      </w:rPr>
+    </w:lvl>
+    <w:lvl w:ilvl="5" w:tplc="04090005" w:tentative="1">
+      <w:start w:val="1"/>
+      <w:numFmt w:val="bullet"/>
+      <w:lvlText w:val=""/>
+      <w:lvlJc w:val="left"/>
+      <w:pPr>
+        <w:ind w:left="4380" w:hanging="360"/>
+      </w:pPr>
+      <w:rPr>
+        <w:rFonts w:ascii="Wingdings" w:hAnsi="Wingdings" w:hint="default"/>
+      </w:rPr>
+    </w:lvl>
+    <w:lvl w:ilvl="6" w:tplc="04090001" w:tentative="1">
+      <w:start w:val="1"/>
+      <w:numFmt w:val="bullet"/>
+      <w:lvlText w:val=""/>
+      <w:lvlJc w:val="left"/>
+      <w:pPr>
+        <w:ind w:left="5100" w:hanging="360"/>
+      </w:pPr>
+      <w:rPr>
+        <w:rFonts w:ascii="Symbol" w:hAnsi="Symbol" w:hint="default"/>
+      </w:rPr>
+    </w:lvl>
+    <w:lvl w:ilvl="7" w:tplc="04090003" w:tentative="1">
+      <w:start w:val="1"/>
+      <w:numFmt w:val="bullet"/>
+      <w:lvlText w:val="o"/>
+      <w:lvlJc w:val="left"/>
+      <w:pPr>
+        <w:ind w:left="5820" w:hanging="360"/>
+      </w:pPr>
+      <w:rPr>
+        <w:rFonts w:ascii="Courier New" w:hAnsi="Courier New" w:cs="Courier New" w:hint="default"/>
+      </w:rPr>
+    </w:lvl>
+    <w:lvl w:ilvl="8" w:tplc="04090005" w:tentative="1">
+      <w:start w:val="1"/>
+      <w:numFmt w:val="bullet"/>
+      <w:lvlText w:val=""/>
+      <w:lvlJc w:val="left"/>
+      <w:pPr>
+        <w:ind w:left="6540" w:hanging="360"/>
+      </w:pPr>
+      <w:rPr>
+        <w:rFonts w:ascii="Wingdings" w:hAnsi="Wingdings" w:hint="default"/>
+      </w:rPr>
+    </w:lvl>
+  </w:abstractNum>
+  <w:abstractNum w:abstractNumId="3" w15:restartNumberingAfterBreak="0">
     <w:nsid w:val="7FAE36C7"/>
     <w:multiLevelType w:val="hybridMultilevel"/>
     <w:tmpl w:val="FFFFFFFF"/>
@@ -10049,6 +11763,9 @@
     <w:abstractNumId w:val="1"/>
   </w:num>
   <w:num w:numId="3" w16cid:durableId="690447621">
+    <w:abstractNumId w:val="3"/>
+  </w:num>
+  <w:num w:numId="4" w16cid:durableId="1401752505">
     <w:abstractNumId w:val="2"/>
   </w:num>
 </w:numbering>

</xml_diff>